<commit_message>
Work through degrees of freedom videos in Lesson 4 for Udacity Inferential Stats
</commit_message>
<xml_diff>
--- a/Stats/Udacity/DataAnalystNanoDegree/IntroToInferentialStats/Lesson4_t_Test_pt1.docx
+++ b/Stats/Udacity/DataAnalystNanoDegree/IntroToInferentialStats/Lesson4_t_Test_pt1.docx
@@ -1,6 +1,6 @@
 
 <file path=word/document.xml><?xml version="1.0" encoding="utf-8"?>
-<w:document xmlns:wpc="http://schemas.microsoft.com/office/word/2010/wordprocessingCanvas" xmlns:cx="http://schemas.microsoft.com/office/drawing/2014/chartex" xmlns:cx1="http://schemas.microsoft.com/office/drawing/2015/9/8/chartex" xmlns:cx2="http://schemas.microsoft.com/office/drawing/2015/10/21/chartex" xmlns:cx3="http://schemas.microsoft.com/office/drawing/2016/5/9/chartex" xmlns:cx4="http://schemas.microsoft.com/office/drawing/2016/5/10/chartex" xmlns:cx5="http://schemas.microsoft.com/office/drawing/2016/5/11/chartex" xmlns:cx6="http://schemas.microsoft.com/office/drawing/2016/5/12/chartex" xmlns:cx7="http://schemas.microsoft.com/office/drawing/2016/5/13/chartex" xmlns:cx8="http://schemas.microsoft.com/office/drawing/2016/5/14/chartex" xmlns:mc="http://schemas.openxmlformats.org/markup-compatibility/2006" xmlns:aink="http://schemas.microsoft.com/office/drawing/2016/ink" xmlns:o="urn:schemas-microsoft-com:office:office" xmlns:r="http://schemas.openxmlformats.org/officeDocument/2006/relationships" xmlns:m="http://schemas.openxmlformats.org/officeDocument/2006/math" xmlns:v="urn:schemas-microsoft-com:vml" xmlns:wp14="http://schemas.microsoft.com/office/word/2010/wordprocessingDrawing" xmlns:wp="http://schemas.openxmlformats.org/drawingml/2006/wordprocessingDrawing" xmlns:w10="urn:schemas-microsoft-com:office:word" xmlns:w="http://schemas.openxmlformats.org/wordprocessingml/2006/main" xmlns:w14="http://schemas.microsoft.com/office/word/2010/wordml" xmlns:w15="http://schemas.microsoft.com/office/word/2012/wordml" xmlns:w16se="http://schemas.microsoft.com/office/word/2015/wordml/symex" xmlns:wpg="http://schemas.microsoft.com/office/word/2010/wordprocessingGroup" xmlns:wpi="http://schemas.microsoft.com/office/word/2010/wordprocessingInk" xmlns:wne="http://schemas.microsoft.com/office/word/2006/wordml" xmlns:wps="http://schemas.microsoft.com/office/word/2010/wordprocessingShape" mc:Ignorable="w14 w15 w16se wp14">
+<w:document xmlns:wpc="http://schemas.microsoft.com/office/word/2010/wordprocessingCanvas" xmlns:cx="http://schemas.microsoft.com/office/drawing/2014/chartex" xmlns:cx1="http://schemas.microsoft.com/office/drawing/2015/9/8/chartex" xmlns:cx2="http://schemas.microsoft.com/office/drawing/2015/10/21/chartex" xmlns:cx3="http://schemas.microsoft.com/office/drawing/2016/5/9/chartex" xmlns:cx4="http://schemas.microsoft.com/office/drawing/2016/5/10/chartex" xmlns:cx5="http://schemas.microsoft.com/office/drawing/2016/5/11/chartex" xmlns:cx6="http://schemas.microsoft.com/office/drawing/2016/5/12/chartex" xmlns:cx7="http://schemas.microsoft.com/office/drawing/2016/5/13/chartex" xmlns:cx8="http://schemas.microsoft.com/office/drawing/2016/5/14/chartex" xmlns:mc="http://schemas.openxmlformats.org/markup-compatibility/2006" xmlns:aink="http://schemas.microsoft.com/office/drawing/2016/ink" xmlns:am3d="http://schemas.microsoft.com/office/drawing/2017/model3d" xmlns:o="urn:schemas-microsoft-com:office:office" xmlns:r="http://schemas.openxmlformats.org/officeDocument/2006/relationships" xmlns:m="http://schemas.openxmlformats.org/officeDocument/2006/math" xmlns:v="urn:schemas-microsoft-com:vml" xmlns:wp14="http://schemas.microsoft.com/office/word/2010/wordprocessingDrawing" xmlns:wp="http://schemas.openxmlformats.org/drawingml/2006/wordprocessingDrawing" xmlns:w10="urn:schemas-microsoft-com:office:word" xmlns:w="http://schemas.openxmlformats.org/wordprocessingml/2006/main" xmlns:w14="http://schemas.microsoft.com/office/word/2010/wordml" xmlns:w15="http://schemas.microsoft.com/office/word/2012/wordml" xmlns:w16se="http://schemas.microsoft.com/office/word/2015/wordml/symex" xmlns:wpg="http://schemas.microsoft.com/office/word/2010/wordprocessingGroup" xmlns:wpi="http://schemas.microsoft.com/office/word/2010/wordprocessingInk" xmlns:wne="http://schemas.microsoft.com/office/word/2006/wordml" xmlns:wps="http://schemas.microsoft.com/office/word/2010/wordprocessingShape" mc:Ignorable="w14 w15 w16se wp14">
   <w:body>
     <w:p>
       <w:pPr>
@@ -83,15 +83,7 @@
         <w:pStyle w:val="ListBullet"/>
       </w:pPr>
       <w:r>
-        <w:t xml:space="preserve">Much of the time we </w:t>
-      </w:r>
-      <w:proofErr w:type="gramStart"/>
-      <w:r>
-        <w:t>actually do</w:t>
-      </w:r>
-      <w:proofErr w:type="gramEnd"/>
-      <w:r>
-        <w:t xml:space="preserve"> NOT know the population mean and SD, and only have samples </w:t>
+        <w:t xml:space="preserve">Much of the time we actually do NOT know the population mean and SD, and only have samples </w:t>
       </w:r>
     </w:p>
     <w:p>
@@ -99,15 +91,7 @@
         <w:pStyle w:val="ListBullet"/>
       </w:pPr>
       <w:r>
-        <w:t xml:space="preserve">But we can use these samples to figure out how different a sample mean is from the population and from </w:t>
-      </w:r>
-      <w:proofErr w:type="gramStart"/>
-      <w:r>
-        <w:t>other</w:t>
-      </w:r>
-      <w:proofErr w:type="gramEnd"/>
-      <w:r>
-        <w:t xml:space="preserve"> sample means (can be </w:t>
+        <w:t xml:space="preserve">But we can use these samples to figure out how different a sample mean is from the population and from other sample means (can be </w:t>
       </w:r>
       <w:r>
         <w:rPr>
@@ -148,21 +132,7 @@
         <w:rPr>
           <w:b/>
         </w:rPr>
-        <w:t xml:space="preserve">Bessel’s correction = </w:t>
-      </w:r>
-      <w:proofErr w:type="gramStart"/>
-      <w:r>
-        <w:rPr>
-          <w:b/>
-        </w:rPr>
-        <w:t>sqrt(</w:t>
-      </w:r>
-      <w:proofErr w:type="gramEnd"/>
-      <w:r>
-        <w:rPr>
-          <w:b/>
-        </w:rPr>
-        <w:t xml:space="preserve">sum(xi – x)^2/(n-1)) = </w:t>
+        <w:t xml:space="preserve">Bessel’s correction = sqrt(sum(xi – x)^2/(n-1)) = </w:t>
       </w:r>
       <w:r>
         <w:rPr>
@@ -218,23 +188,7 @@
         <w:pStyle w:val="ListBullet"/>
       </w:pPr>
       <w:r>
-        <w:t xml:space="preserve">For any sample mean, we could find where it </w:t>
-      </w:r>
-      <w:proofErr w:type="spellStart"/>
-      <w:r>
-        <w:t>ws</w:t>
-      </w:r>
-      <w:proofErr w:type="spellEnd"/>
-      <w:r>
-        <w:t xml:space="preserve"> in the </w:t>
-      </w:r>
-      <w:proofErr w:type="spellStart"/>
-      <w:r>
-        <w:t>distrubiton</w:t>
-      </w:r>
-      <w:proofErr w:type="spellEnd"/>
-      <w:r>
-        <w:t xml:space="preserve"> by </w:t>
+        <w:t xml:space="preserve">For any sample mean, we could find where it ws in the distrubiton by </w:t>
       </w:r>
       <w:r>
         <w:rPr>
@@ -397,13 +351,7 @@
         <w:sym w:font="Wingdings" w:char="F0E0"/>
       </w:r>
       <w:r>
-        <w:t xml:space="preserve"> as n increases here, </w:t>
-      </w:r>
-      <w:r>
-        <w:t xml:space="preserve">t-distribution gets skinner, </w:t>
-      </w:r>
-      <w:r>
-        <w:t xml:space="preserve">t-distribution approaches a normal distribution, SE </w:t>
+        <w:t xml:space="preserve"> as n increases here, t-distribution gets skinner, t-distribution approaches a normal distribution, SE </w:t>
       </w:r>
       <w:r>
         <w:t xml:space="preserve">decreases (larger sample size = less error), and SE </w:t>
@@ -470,14 +418,7 @@
         <w:rPr>
           <w:b/>
         </w:rPr>
-        <w:t xml:space="preserve">- µ / sigma/sqrt(n) </w:t>
-      </w:r>
-      <w:proofErr w:type="gramStart"/>
-      <w:r>
-        <w:rPr>
-          <w:b/>
-        </w:rPr>
-        <w:t xml:space="preserve">=  </w:t>
+        <w:t xml:space="preserve">- µ / sigma/sqrt(n) =  </w:t>
       </w:r>
       <w:r>
         <w:rPr>
@@ -485,7 +426,6 @@
         </w:rPr>
         <w:t>x</w:t>
       </w:r>
-      <w:proofErr w:type="gramEnd"/>
       <w:r>
         <w:rPr>
           <w:b/>
@@ -501,35 +441,13 @@
         <w:pStyle w:val="ListBullet"/>
       </w:pPr>
       <w:r>
-        <w:t xml:space="preserve">We also </w:t>
-      </w:r>
-      <w:proofErr w:type="gramStart"/>
-      <w:r>
-        <w:t>have to</w:t>
-      </w:r>
-      <w:proofErr w:type="gramEnd"/>
-      <w:r>
-        <w:t xml:space="preserve"> compute </w:t>
-      </w:r>
-      <w:r>
-        <w:rPr>
-          <w:b/>
-        </w:rPr>
-        <w:t>degrees of freedom (</w:t>
-      </w:r>
-      <w:proofErr w:type="spellStart"/>
-      <w:r>
-        <w:rPr>
-          <w:b/>
-        </w:rPr>
-        <w:t>df</w:t>
-      </w:r>
-      <w:proofErr w:type="spellEnd"/>
-      <w:r>
-        <w:rPr>
-          <w:b/>
-        </w:rPr>
-        <w:t>)</w:t>
+        <w:t xml:space="preserve">We also have to compute </w:t>
+      </w:r>
+      <w:r>
+        <w:rPr>
+          <w:b/>
+        </w:rPr>
+        <w:t>degrees of freedom (df)</w:t>
       </w:r>
       <w:r>
         <w:t xml:space="preserve"> for the sample </w:t>
@@ -540,7 +458,6 @@
       <w:r>
         <w:t xml:space="preserve"> </w:t>
       </w:r>
-      <w:proofErr w:type="spellStart"/>
       <w:r>
         <w:rPr>
           <w:b/>
@@ -551,14 +468,7 @@
         <w:rPr>
           <w:b/>
         </w:rPr>
-        <w:t>f</w:t>
-      </w:r>
-      <w:proofErr w:type="spellEnd"/>
-      <w:r>
-        <w:rPr>
-          <w:b/>
-        </w:rPr>
-        <w:t xml:space="preserve"> = n</w:t>
+        <w:t>f = n</w:t>
       </w:r>
       <w:r>
         <w:rPr>
@@ -586,39 +496,149 @@
         <w:ind w:left="720"/>
       </w:pPr>
       <w:r>
-        <w:t xml:space="preserve">3 HW </w:t>
+        <w:t xml:space="preserve">How many numbers we are free to choose before we are forced to choose (4 numbers to add up to 10 </w:t>
       </w:r>
       <w:r>
         <w:sym w:font="Wingdings" w:char="F0E0"/>
       </w:r>
       <w:r>
-        <w:t xml:space="preserve"> writing, stats, psych, each 1 hour, only have 3 hours to do</w:t>
+        <w:t xml:space="preserve"> can pick 1</w:t>
+      </w:r>
+      <w:r>
+        <w:rPr>
+          <w:vertAlign w:val="superscript"/>
+        </w:rPr>
+        <w:t>st</w:t>
+      </w:r>
+      <w:r>
+        <w:t xml:space="preserve"> 3, 4</w:t>
+      </w:r>
+      <w:r>
+        <w:rPr>
+          <w:vertAlign w:val="superscript"/>
+        </w:rPr>
+        <w:t>th</w:t>
+      </w:r>
+      <w:r>
+        <w:t xml:space="preserve"> # is forced to sum up to 10, or sudoku, where we pick #’s in a row, but the last one must be forced to be the remaining # in a row/column)</w:t>
       </w:r>
     </w:p>
     <w:p>
       <w:pPr>
         <w:pStyle w:val="ListBullet"/>
-      </w:pPr>
-      <w:r>
-        <w:t>Like the Z-</w:t>
-      </w:r>
-      <w:r>
-        <w:t>score,</w:t>
-      </w:r>
-      <w:r>
-        <w:t xml:space="preserve"> we can use a table </w:t>
+        <w:tabs>
+          <w:tab w:val="clear" w:pos="360"/>
+          <w:tab w:val="num" w:pos="720"/>
+        </w:tabs>
+        <w:ind w:left="720"/>
+        <w:rPr>
+          <w:b/>
+        </w:rPr>
+      </w:pPr>
+      <w:r>
+        <w:rPr>
+          <w:b/>
+        </w:rPr>
+        <w:t>n – 1 = effective sample size</w:t>
+      </w:r>
+    </w:p>
+    <w:p>
+      <w:pPr>
+        <w:pStyle w:val="ListBullet"/>
+        <w:tabs>
+          <w:tab w:val="clear" w:pos="360"/>
+          <w:tab w:val="num" w:pos="720"/>
+        </w:tabs>
+        <w:ind w:left="720"/>
+        <w:rPr>
+          <w:b/>
+        </w:rPr>
+      </w:pPr>
+      <w:r>
+        <w:rPr>
+          <w:b/>
+        </w:rPr>
+        <w:t>D</w:t>
+      </w:r>
+      <w:r>
+        <w:rPr>
+          <w:b/>
+        </w:rPr>
+        <w:t>o</w:t>
+      </w:r>
+      <w:r>
+        <w:rPr>
+          <w:b/>
+        </w:rPr>
+        <w:t>F</w:t>
+      </w:r>
+      <w:r>
+        <w:t xml:space="preserve"> = # of pieces of info that can be freely varied w/out violating any given restrictions</w:t>
+      </w:r>
+      <w:r>
+        <w:t xml:space="preserve"> </w:t>
+      </w:r>
+      <w:r>
+        <w:sym w:font="Wingdings" w:char="F0E0"/>
+      </w:r>
+      <w:r>
+        <w:t xml:space="preserve"> independent pieces of info</w:t>
+      </w:r>
+      <w:r>
+        <w:t xml:space="preserve"> available to estimate another piece of info</w:t>
+      </w:r>
+    </w:p>
+    <w:p>
+      <w:pPr>
+        <w:pStyle w:val="ListBullet"/>
+        <w:tabs>
+          <w:tab w:val="clear" w:pos="360"/>
+          <w:tab w:val="num" w:pos="1080"/>
+        </w:tabs>
+        <w:ind w:left="1080"/>
+      </w:pPr>
+      <w:r>
+        <w:t>Only n-1 pieces of info are available after we know the mean (sum of x1 to xn val</w:t>
+      </w:r>
+      <w:r>
+        <w:t xml:space="preserve">ues must be equal to mean(x) * </w:t>
+      </w:r>
+    </w:p>
+    <w:p>
+      <w:pPr>
+        <w:pStyle w:val="ListBullet"/>
+        <w:tabs>
+          <w:tab w:val="clear" w:pos="360"/>
+          <w:tab w:val="num" w:pos="720"/>
+        </w:tabs>
+        <w:ind w:left="720"/>
+      </w:pPr>
+      <w:r>
+        <w:t>As dF increases the t-distribution better approximates the normal distribution</w:t>
       </w:r>
       <w:bookmarkStart w:id="1" w:name="_GoBack"/>
       <w:bookmarkEnd w:id="1"/>
-      <w:r>
-        <w:t xml:space="preserve">to get the proportion below or between a specific value. </w:t>
-      </w:r>
     </w:p>
     <w:p>
       <w:pPr>
         <w:pStyle w:val="ListBullet"/>
       </w:pPr>
       <w:r>
+        <w:t>Like the Z-</w:t>
+      </w:r>
+      <w:r>
+        <w:t>score,</w:t>
+      </w:r>
+      <w:r>
+        <w:t xml:space="preserve"> we can use a table to get the proportion below or between a specific value. </w:t>
+      </w:r>
+    </w:p>
+    <w:p>
+      <w:pPr>
+        <w:pStyle w:val="ListBullet"/>
+      </w:pPr>
+      <w:r>
+        <w:lastRenderedPageBreak/>
         <w:t xml:space="preserve">T-tests are also great for testing </w:t>
       </w:r>
       <w:r>
@@ -670,21 +690,7 @@
         <w:rPr>
           <w:b/>
         </w:rPr>
-        <w:t>/ (</w:t>
-      </w:r>
-      <w:proofErr w:type="gramStart"/>
-      <w:r>
-        <w:rPr>
-          <w:b/>
-        </w:rPr>
-        <w:t>sqrt(</w:t>
-      </w:r>
-      <w:proofErr w:type="gramEnd"/>
-      <w:r>
-        <w:rPr>
-          <w:b/>
-        </w:rPr>
-        <w:t xml:space="preserve">s1^2 </w:t>
+        <w:t xml:space="preserve">/ (sqrt(s1^2 </w:t>
       </w:r>
       <w:r>
         <w:rPr>
@@ -725,8 +731,8 @@
         </w:rPr>
         <w:drawing>
           <wp:inline distT="0" distB="0" distL="0" distR="0" wp14:anchorId="5C82180B" wp14:editId="1885497A">
-            <wp:extent cx="1240155" cy="501830"/>
-            <wp:effectExtent l="0" t="0" r="0" b="0"/>
+            <wp:extent cx="1041592" cy="421481"/>
+            <wp:effectExtent l="0" t="0" r="6350" b="0"/>
             <wp:docPr id="1" name="Picture 1"/>
             <wp:cNvGraphicFramePr>
               <a:graphicFrameLocks xmlns:a="http://schemas.openxmlformats.org/drawingml/2006/main" noChangeAspect="1"/>
@@ -747,7 +753,7 @@
                   <pic:spPr>
                     <a:xfrm>
                       <a:off x="0" y="0"/>
-                      <a:ext cx="1256877" cy="508596"/>
+                      <a:ext cx="1064843" cy="430890"/>
                     </a:xfrm>
                     <a:prstGeom prst="rect">
                       <a:avLst/>
@@ -855,7 +861,6 @@
       <w:r>
         <w:t xml:space="preserve">where s = </w:t>
       </w:r>
-      <w:proofErr w:type="gramStart"/>
       <w:r>
         <w:t>s</w:t>
       </w:r>
@@ -868,7 +873,6 @@
       <w:r>
         <w:t>(</w:t>
       </w:r>
-      <w:proofErr w:type="gramEnd"/>
       <w:r>
         <w:t>(</w:t>
       </w:r>
@@ -1048,7 +1052,6 @@
                 <w:rFonts w:ascii="Calibri" w:eastAsia="Times New Roman" w:hAnsi="Calibri" w:cs="Calibri"/>
                 <w:color w:val="000000"/>
               </w:rPr>
-              <w:lastRenderedPageBreak/>
               <w:t>A</w:t>
             </w:r>
           </w:p>
@@ -1574,7 +1577,7 @@
 </file>
 
 <file path=word/numbering.xml><?xml version="1.0" encoding="utf-8"?>
-<w:numbering xmlns:wpc="http://schemas.microsoft.com/office/word/2010/wordprocessingCanvas" xmlns:cx="http://schemas.microsoft.com/office/drawing/2014/chartex" xmlns:cx1="http://schemas.microsoft.com/office/drawing/2015/9/8/chartex" xmlns:cx2="http://schemas.microsoft.com/office/drawing/2015/10/21/chartex" xmlns:cx3="http://schemas.microsoft.com/office/drawing/2016/5/9/chartex" xmlns:cx4="http://schemas.microsoft.com/office/drawing/2016/5/10/chartex" xmlns:cx5="http://schemas.microsoft.com/office/drawing/2016/5/11/chartex" xmlns:cx6="http://schemas.microsoft.com/office/drawing/2016/5/12/chartex" xmlns:cx7="http://schemas.microsoft.com/office/drawing/2016/5/13/chartex" xmlns:cx8="http://schemas.microsoft.com/office/drawing/2016/5/14/chartex" xmlns:mc="http://schemas.openxmlformats.org/markup-compatibility/2006" xmlns:aink="http://schemas.microsoft.com/office/drawing/2016/ink" xmlns:o="urn:schemas-microsoft-com:office:office" xmlns:r="http://schemas.openxmlformats.org/officeDocument/2006/relationships" xmlns:m="http://schemas.openxmlformats.org/officeDocument/2006/math" xmlns:v="urn:schemas-microsoft-com:vml" xmlns:wp14="http://schemas.microsoft.com/office/word/2010/wordprocessingDrawing" xmlns:wp="http://schemas.openxmlformats.org/drawingml/2006/wordprocessingDrawing" xmlns:w10="urn:schemas-microsoft-com:office:word" xmlns:w="http://schemas.openxmlformats.org/wordprocessingml/2006/main" xmlns:w14="http://schemas.microsoft.com/office/word/2010/wordml" xmlns:w15="http://schemas.microsoft.com/office/word/2012/wordml" xmlns:w16se="http://schemas.microsoft.com/office/word/2015/wordml/symex" xmlns:wpg="http://schemas.microsoft.com/office/word/2010/wordprocessingGroup" xmlns:wpi="http://schemas.microsoft.com/office/word/2010/wordprocessingInk" xmlns:wne="http://schemas.microsoft.com/office/word/2006/wordml" xmlns:wps="http://schemas.microsoft.com/office/word/2010/wordprocessingShape" mc:Ignorable="w14 w15 w16se wp14">
+<w:numbering xmlns:wpc="http://schemas.microsoft.com/office/word/2010/wordprocessingCanvas" xmlns:cx="http://schemas.microsoft.com/office/drawing/2014/chartex" xmlns:cx1="http://schemas.microsoft.com/office/drawing/2015/9/8/chartex" xmlns:cx2="http://schemas.microsoft.com/office/drawing/2015/10/21/chartex" xmlns:cx3="http://schemas.microsoft.com/office/drawing/2016/5/9/chartex" xmlns:cx4="http://schemas.microsoft.com/office/drawing/2016/5/10/chartex" xmlns:cx5="http://schemas.microsoft.com/office/drawing/2016/5/11/chartex" xmlns:cx6="http://schemas.microsoft.com/office/drawing/2016/5/12/chartex" xmlns:cx7="http://schemas.microsoft.com/office/drawing/2016/5/13/chartex" xmlns:cx8="http://schemas.microsoft.com/office/drawing/2016/5/14/chartex" xmlns:mc="http://schemas.openxmlformats.org/markup-compatibility/2006" xmlns:aink="http://schemas.microsoft.com/office/drawing/2016/ink" xmlns:am3d="http://schemas.microsoft.com/office/drawing/2017/model3d" xmlns:o="urn:schemas-microsoft-com:office:office" xmlns:r="http://schemas.openxmlformats.org/officeDocument/2006/relationships" xmlns:m="http://schemas.openxmlformats.org/officeDocument/2006/math" xmlns:v="urn:schemas-microsoft-com:vml" xmlns:wp14="http://schemas.microsoft.com/office/word/2010/wordprocessingDrawing" xmlns:wp="http://schemas.openxmlformats.org/drawingml/2006/wordprocessingDrawing" xmlns:w10="urn:schemas-microsoft-com:office:word" xmlns:w="http://schemas.openxmlformats.org/wordprocessingml/2006/main" xmlns:w14="http://schemas.microsoft.com/office/word/2010/wordml" xmlns:w15="http://schemas.microsoft.com/office/word/2012/wordml" xmlns:w16se="http://schemas.microsoft.com/office/word/2015/wordml/symex" xmlns:wpg="http://schemas.microsoft.com/office/word/2010/wordprocessingGroup" xmlns:wpi="http://schemas.microsoft.com/office/word/2010/wordprocessingInk" xmlns:wne="http://schemas.microsoft.com/office/word/2006/wordml" xmlns:wps="http://schemas.microsoft.com/office/word/2010/wordprocessingShape" mc:Ignorable="w14 w15 w16se wp14">
   <w:abstractNum w:abstractNumId="0" w15:restartNumberingAfterBreak="0">
     <w:nsid w:val="FFFFFF89"/>
     <w:multiLevelType w:val="singleLevel"/>
@@ -1711,7 +1714,7 @@
       </w:pPr>
     </w:pPrDefault>
   </w:docDefaults>
-  <w:latentStyles w:defLockedState="0" w:defUIPriority="99" w:defSemiHidden="0" w:defUnhideWhenUsed="0" w:defQFormat="0" w:count="374">
+  <w:latentStyles w:defLockedState="0" w:defUIPriority="99" w:defSemiHidden="0" w:defUnhideWhenUsed="0" w:defQFormat="0" w:count="375">
     <w:lsdException w:name="Normal" w:uiPriority="0" w:qFormat="1"/>
     <w:lsdException w:name="heading 1" w:uiPriority="9" w:qFormat="1"/>
     <w:lsdException w:name="heading 2" w:semiHidden="1" w:uiPriority="9" w:unhideWhenUsed="1" w:qFormat="1"/>
@@ -1817,7 +1820,6 @@
     <w:lsdException w:name="HTML Sample" w:semiHidden="1" w:unhideWhenUsed="1"/>
     <w:lsdException w:name="HTML Typewriter" w:semiHidden="1" w:unhideWhenUsed="1"/>
     <w:lsdException w:name="HTML Variable" w:semiHidden="1" w:unhideWhenUsed="1"/>
-    <w:lsdException w:name="Normal Table" w:semiHidden="1" w:unhideWhenUsed="1"/>
     <w:lsdException w:name="annotation subject" w:semiHidden="1" w:unhideWhenUsed="1"/>
     <w:lsdException w:name="No List" w:semiHidden="1" w:unhideWhenUsed="1"/>
     <w:lsdException w:name="Outline List 1" w:semiHidden="1" w:unhideWhenUsed="1"/>
@@ -1864,10 +1866,8 @@
     <w:lsdException w:name="Table Subtle 2" w:semiHidden="1" w:unhideWhenUsed="1"/>
     <w:lsdException w:name="Table Web 1" w:semiHidden="1" w:unhideWhenUsed="1"/>
     <w:lsdException w:name="Table Web 2" w:semiHidden="1" w:unhideWhenUsed="1"/>
-    <w:lsdException w:name="Table Web 3" w:semiHidden="1" w:unhideWhenUsed="1"/>
     <w:lsdException w:name="Balloon Text" w:semiHidden="1" w:unhideWhenUsed="1"/>
     <w:lsdException w:name="Table Grid" w:uiPriority="39"/>
-    <w:lsdException w:name="Table Theme" w:semiHidden="1" w:unhideWhenUsed="1"/>
     <w:lsdException w:name="Placeholder Text" w:semiHidden="1"/>
     <w:lsdException w:name="No Spacing" w:uiPriority="1" w:qFormat="1"/>
     <w:lsdException w:name="Light Shading" w:uiPriority="60"/>
@@ -2086,6 +2086,7 @@
     <w:lsdException w:name="Mention" w:semiHidden="1" w:unhideWhenUsed="1"/>
     <w:lsdException w:name="Smart Hyperlink" w:semiHidden="1" w:unhideWhenUsed="1"/>
     <w:lsdException w:name="Hashtag" w:semiHidden="1" w:unhideWhenUsed="1"/>
+    <w:lsdException w:name="Unresolved Mention" w:semiHidden="1" w:unhideWhenUsed="1"/>
   </w:latentStyles>
   <w:style w:type="paragraph" w:default="1" w:styleId="Normal">
     <w:name w:val="Normal"/>

</xml_diff>

<commit_message>
Work through Finch quiz in Udacity Inferential Stats
</commit_message>
<xml_diff>
--- a/Stats/Udacity/DataAnalystNanoDegree/IntroToInferentialStats/Lesson4_t_Test_pt1.docx
+++ b/Stats/Udacity/DataAnalystNanoDegree/IntroToInferentialStats/Lesson4_t_Test_pt1.docx
@@ -83,15 +83,31 @@
         <w:pStyle w:val="ListBullet"/>
       </w:pPr>
       <w:r>
-        <w:t xml:space="preserve">Much of the time we actually do NOT know the population mean and SD, and only have samples </w:t>
-      </w:r>
-    </w:p>
-    <w:p>
-      <w:pPr>
-        <w:pStyle w:val="ListBullet"/>
-      </w:pPr>
-      <w:r>
-        <w:t xml:space="preserve">But we can use these samples to figure out how different a sample mean is from the population and from other sample means (can be </w:t>
+        <w:t xml:space="preserve">Much of the time we </w:t>
+      </w:r>
+      <w:proofErr w:type="gramStart"/>
+      <w:r>
+        <w:t>actually do</w:t>
+      </w:r>
+      <w:proofErr w:type="gramEnd"/>
+      <w:r>
+        <w:t xml:space="preserve"> NOT know the population mean and SD, and only have samples </w:t>
+      </w:r>
+    </w:p>
+    <w:p>
+      <w:pPr>
+        <w:pStyle w:val="ListBullet"/>
+      </w:pPr>
+      <w:r>
+        <w:t xml:space="preserve">But we can use these samples to figure out how different a sample mean is from the population and from </w:t>
+      </w:r>
+      <w:proofErr w:type="gramStart"/>
+      <w:r>
+        <w:t>other</w:t>
+      </w:r>
+      <w:proofErr w:type="gramEnd"/>
+      <w:r>
+        <w:t xml:space="preserve"> sample means (can be </w:t>
       </w:r>
       <w:r>
         <w:rPr>
@@ -132,7 +148,21 @@
         <w:rPr>
           <w:b/>
         </w:rPr>
-        <w:t xml:space="preserve">Bessel’s correction = sqrt(sum(xi – x)^2/(n-1)) = </w:t>
+        <w:t xml:space="preserve">Bessel’s correction = </w:t>
+      </w:r>
+      <w:proofErr w:type="gramStart"/>
+      <w:r>
+        <w:rPr>
+          <w:b/>
+        </w:rPr>
+        <w:t>sqrt(</w:t>
+      </w:r>
+      <w:proofErr w:type="gramEnd"/>
+      <w:r>
+        <w:rPr>
+          <w:b/>
+        </w:rPr>
+        <w:t xml:space="preserve">sum(xi – x)^2/(n-1)) = </w:t>
       </w:r>
       <w:r>
         <w:rPr>
@@ -188,7 +218,19 @@
         <w:pStyle w:val="ListBullet"/>
       </w:pPr>
       <w:r>
-        <w:t xml:space="preserve">For any sample mean, we could find where it ws in the distrubiton by </w:t>
+        <w:t xml:space="preserve">For any sample mean, we could find where it </w:t>
+      </w:r>
+      <w:r>
+        <w:t>was</w:t>
+      </w:r>
+      <w:r>
+        <w:t xml:space="preserve"> in the </w:t>
+      </w:r>
+      <w:r>
+        <w:t>distribution</w:t>
+      </w:r>
+      <w:r>
+        <w:t xml:space="preserve"> by </w:t>
       </w:r>
       <w:r>
         <w:rPr>
@@ -418,7 +460,14 @@
         <w:rPr>
           <w:b/>
         </w:rPr>
-        <w:t xml:space="preserve">- µ / sigma/sqrt(n) =  </w:t>
+        <w:t xml:space="preserve">- µ / sigma/sqrt(n) </w:t>
+      </w:r>
+      <w:proofErr w:type="gramStart"/>
+      <w:r>
+        <w:rPr>
+          <w:b/>
+        </w:rPr>
+        <w:t xml:space="preserve">=  </w:t>
       </w:r>
       <w:r>
         <w:rPr>
@@ -426,6 +475,7 @@
         </w:rPr>
         <w:t>x</w:t>
       </w:r>
+      <w:proofErr w:type="gramEnd"/>
       <w:r>
         <w:rPr>
           <w:b/>
@@ -441,13 +491,35 @@
         <w:pStyle w:val="ListBullet"/>
       </w:pPr>
       <w:r>
-        <w:t xml:space="preserve">We also have to compute </w:t>
-      </w:r>
-      <w:r>
-        <w:rPr>
-          <w:b/>
-        </w:rPr>
-        <w:t>degrees of freedom (df)</w:t>
+        <w:t xml:space="preserve">We also </w:t>
+      </w:r>
+      <w:proofErr w:type="gramStart"/>
+      <w:r>
+        <w:t>have to</w:t>
+      </w:r>
+      <w:proofErr w:type="gramEnd"/>
+      <w:r>
+        <w:t xml:space="preserve"> compute </w:t>
+      </w:r>
+      <w:r>
+        <w:rPr>
+          <w:b/>
+        </w:rPr>
+        <w:t>degrees of freedom (</w:t>
+      </w:r>
+      <w:proofErr w:type="spellStart"/>
+      <w:r>
+        <w:rPr>
+          <w:b/>
+        </w:rPr>
+        <w:t>df</w:t>
+      </w:r>
+      <w:proofErr w:type="spellEnd"/>
+      <w:r>
+        <w:rPr>
+          <w:b/>
+        </w:rPr>
+        <w:t>)</w:t>
       </w:r>
       <w:r>
         <w:t xml:space="preserve"> for the sample </w:t>
@@ -458,6 +530,7 @@
       <w:r>
         <w:t xml:space="preserve"> </w:t>
       </w:r>
+      <w:proofErr w:type="spellStart"/>
       <w:r>
         <w:rPr>
           <w:b/>
@@ -468,7 +541,14 @@
         <w:rPr>
           <w:b/>
         </w:rPr>
-        <w:t>f = n</w:t>
+        <w:t>f</w:t>
+      </w:r>
+      <w:proofErr w:type="spellEnd"/>
+      <w:r>
+        <w:rPr>
+          <w:b/>
+        </w:rPr>
+        <w:t xml:space="preserve"> = n</w:t>
       </w:r>
       <w:r>
         <w:rPr>
@@ -535,11 +615,110 @@
           <w:b/>
         </w:rPr>
       </w:pPr>
-      <w:r>
-        <w:rPr>
-          <w:b/>
-        </w:rPr>
-        <w:t>n – 1 = effective sample size</w:t>
+      <w:proofErr w:type="spellStart"/>
+      <w:r>
+        <w:rPr>
+          <w:b/>
+        </w:rPr>
+        <w:t>d</w:t>
+      </w:r>
+      <w:r>
+        <w:rPr>
+          <w:b/>
+        </w:rPr>
+        <w:t>F</w:t>
+      </w:r>
+      <w:proofErr w:type="spellEnd"/>
+      <w:r>
+        <w:t xml:space="preserve"> = # of pieces of info that can be freely varied w/out violating any given restrictions</w:t>
+      </w:r>
+      <w:r>
+        <w:t xml:space="preserve">/@ of </w:t>
+      </w:r>
+      <w:r>
+        <w:t>independent pieces of info</w:t>
+      </w:r>
+      <w:r>
+        <w:t xml:space="preserve"> available to estimate another piece of info</w:t>
+      </w:r>
+    </w:p>
+    <w:p>
+      <w:pPr>
+        <w:pStyle w:val="ListBullet"/>
+        <w:tabs>
+          <w:tab w:val="clear" w:pos="360"/>
+          <w:tab w:val="num" w:pos="1080"/>
+        </w:tabs>
+        <w:ind w:left="1080"/>
+      </w:pPr>
+      <w:r>
+        <w:t xml:space="preserve">Only n-1 pieces of info are available after we know the </w:t>
+      </w:r>
+      <w:r>
+        <w:t xml:space="preserve">mean </w:t>
+      </w:r>
+    </w:p>
+    <w:p>
+      <w:pPr>
+        <w:pStyle w:val="ListBullet"/>
+        <w:tabs>
+          <w:tab w:val="clear" w:pos="360"/>
+          <w:tab w:val="num" w:pos="1440"/>
+        </w:tabs>
+        <w:ind w:left="1440"/>
+      </w:pPr>
+      <w:r>
+        <w:t xml:space="preserve">The </w:t>
+      </w:r>
+      <w:r>
+        <w:t xml:space="preserve">sum of x1 to </w:t>
+      </w:r>
+      <w:proofErr w:type="spellStart"/>
+      <w:r>
+        <w:t>xn</w:t>
+      </w:r>
+      <w:proofErr w:type="spellEnd"/>
+      <w:r>
+        <w:t xml:space="preserve"> val</w:t>
+      </w:r>
+      <w:r>
+        <w:t xml:space="preserve">ues </w:t>
+      </w:r>
+      <w:r>
+        <w:rPr>
+          <w:i/>
+        </w:rPr>
+        <w:t>must</w:t>
+      </w:r>
+      <w:r>
+        <w:t xml:space="preserve"> </w:t>
+      </w:r>
+      <w:r>
+        <w:t xml:space="preserve">= </w:t>
+      </w:r>
+      <w:r>
+        <w:t>mean(x) *</w:t>
+      </w:r>
+      <w:r>
+        <w:t xml:space="preserve">n, so we have the freedom to choose n-1 values for x, but the last one must make </w:t>
+      </w:r>
+      <w:r>
+        <w:t xml:space="preserve">it </w:t>
+      </w:r>
+      <w:r>
+        <w:t xml:space="preserve">such that the sum of all x’s </w:t>
+      </w:r>
+      <w:r>
+        <w:t>=</w:t>
+      </w:r>
+      <w:r>
+        <w:t xml:space="preserve"> </w:t>
+      </w:r>
+      <w:r>
+        <w:t>mean(x)*n</w:t>
+      </w:r>
+      <w:r>
+        <w:t xml:space="preserve"> </w:t>
       </w:r>
     </w:p>
     <w:p>
@@ -550,58 +729,17 @@
           <w:tab w:val="num" w:pos="720"/>
         </w:tabs>
         <w:ind w:left="720"/>
-        <w:rPr>
-          <w:b/>
-        </w:rPr>
-      </w:pPr>
-      <w:r>
-        <w:rPr>
-          <w:b/>
-        </w:rPr>
-        <w:t>D</w:t>
-      </w:r>
-      <w:r>
-        <w:rPr>
-          <w:b/>
-        </w:rPr>
-        <w:t>o</w:t>
-      </w:r>
-      <w:r>
-        <w:rPr>
-          <w:b/>
-        </w:rPr>
-        <w:t>F</w:t>
-      </w:r>
-      <w:r>
-        <w:t xml:space="preserve"> = # of pieces of info that can be freely varied w/out violating any given restrictions</w:t>
-      </w:r>
-      <w:r>
-        <w:t xml:space="preserve"> </w:t>
-      </w:r>
-      <w:r>
-        <w:sym w:font="Wingdings" w:char="F0E0"/>
-      </w:r>
-      <w:r>
-        <w:t xml:space="preserve"> independent pieces of info</w:t>
-      </w:r>
-      <w:r>
-        <w:t xml:space="preserve"> available to estimate another piece of info</w:t>
-      </w:r>
-    </w:p>
-    <w:p>
-      <w:pPr>
-        <w:pStyle w:val="ListBullet"/>
-        <w:tabs>
-          <w:tab w:val="clear" w:pos="360"/>
-          <w:tab w:val="num" w:pos="1080"/>
-        </w:tabs>
-        <w:ind w:left="1080"/>
-      </w:pPr>
-      <w:r>
-        <w:t>Only n-1 pieces of info are available after we know the mean (sum of x1 to xn val</w:t>
-      </w:r>
-      <w:r>
-        <w:t xml:space="preserve">ues must be equal to mean(x) * </w:t>
+      </w:pPr>
+      <w:r>
+        <w:t xml:space="preserve">As </w:t>
+      </w:r>
+      <w:proofErr w:type="spellStart"/>
+      <w:r>
+        <w:t>dF</w:t>
+      </w:r>
+      <w:proofErr w:type="spellEnd"/>
+      <w:r>
+        <w:t xml:space="preserve"> increases the t-distribution better approximates the normal distribution</w:t>
       </w:r>
     </w:p>
     <w:p>
@@ -612,9 +750,352 @@
           <w:tab w:val="num" w:pos="720"/>
         </w:tabs>
         <w:ind w:left="720"/>
-      </w:pPr>
-      <w:r>
-        <w:t>As dF increases the t-distribution better approximates the normal distribution</w:t>
+        <w:rPr>
+          <w:b/>
+        </w:rPr>
+      </w:pPr>
+      <w:r>
+        <w:rPr>
+          <w:b/>
+        </w:rPr>
+        <w:t>n – 1 = effective sample size</w:t>
+      </w:r>
+      <w:r>
+        <w:rPr>
+          <w:b/>
+        </w:rPr>
+        <w:t xml:space="preserve"> </w:t>
+      </w:r>
+      <w:r>
+        <w:rPr>
+          <w:b/>
+        </w:rPr>
+        <w:sym w:font="Wingdings" w:char="F0E0"/>
+      </w:r>
+      <w:r>
+        <w:rPr>
+          <w:b/>
+        </w:rPr>
+        <w:t xml:space="preserve"> </w:t>
+      </w:r>
+      <w:r>
+        <w:t>n - 1</w:t>
+      </w:r>
+      <w:r>
+        <w:t xml:space="preserve"> values may vary, but the last value must make the sum = mean(x)</w:t>
+      </w:r>
+    </w:p>
+    <w:p>
+      <w:pPr>
+        <w:pStyle w:val="ListBullet"/>
+      </w:pPr>
+      <w:r>
+        <w:t>Like the Z-</w:t>
+      </w:r>
+      <w:r>
+        <w:t>score,</w:t>
+      </w:r>
+      <w:r>
+        <w:t xml:space="preserve"> we can use the t-</w:t>
+      </w:r>
+      <w:r>
+        <w:t>table to get the proportion bel</w:t>
+      </w:r>
+      <w:r>
+        <w:t>ow or between a specific value</w:t>
+      </w:r>
+    </w:p>
+    <w:p>
+      <w:pPr>
+        <w:pStyle w:val="ListBullet"/>
+        <w:tabs>
+          <w:tab w:val="clear" w:pos="360"/>
+          <w:tab w:val="num" w:pos="720"/>
+        </w:tabs>
+        <w:ind w:left="720"/>
+      </w:pPr>
+      <w:r>
+        <w:lastRenderedPageBreak/>
+        <w:t xml:space="preserve">T-table tells us the </w:t>
+      </w:r>
+      <w:r>
+        <w:rPr>
+          <w:b/>
+        </w:rPr>
+        <w:t>t critical values</w:t>
+      </w:r>
+      <w:r>
+        <w:rPr>
+          <w:b/>
+        </w:rPr>
+        <w:t xml:space="preserve"> </w:t>
+      </w:r>
+    </w:p>
+    <w:p>
+      <w:pPr>
+        <w:pStyle w:val="ListBullet"/>
+      </w:pPr>
+      <w:r>
+        <w:t xml:space="preserve">When t-statistic is far from 0 in either </w:t>
+      </w:r>
+      <w:r>
+        <w:t>direction</w:t>
+      </w:r>
+      <w:r>
+        <w:t xml:space="preserve"> (sample mean is far</w:t>
+      </w:r>
+      <w:r>
+        <w:t xml:space="preserve"> from</w:t>
+      </w:r>
+      <w:r>
+        <w:t xml:space="preserve"> pop mean), reject the NULL</w:t>
+      </w:r>
+    </w:p>
+    <w:p>
+      <w:pPr>
+        <w:pStyle w:val="ListBullet"/>
+      </w:pPr>
+      <w:r>
+        <w:t xml:space="preserve">T </w:t>
+      </w:r>
+      <w:r>
+        <w:t xml:space="preserve">statistic </w:t>
+      </w:r>
+      <w:r>
+        <w:t xml:space="preserve">= </w:t>
+      </w:r>
+      <w:r>
+        <w:t>(</w:t>
+      </w:r>
+      <w:r>
+        <w:t xml:space="preserve">smpl </w:t>
+      </w:r>
+      <w:r>
+        <w:t xml:space="preserve">mean – </w:t>
+      </w:r>
+      <w:r>
+        <w:t>pop mean</w:t>
+      </w:r>
+      <w:r>
+        <w:t xml:space="preserve">) / sample error </w:t>
+      </w:r>
+      <w:r>
+        <w:sym w:font="Wingdings" w:char="F0E0"/>
+      </w:r>
+      <w:r>
+        <w:t xml:space="preserve"> </w:t>
+      </w:r>
+      <w:r>
+        <w:t>(</w:t>
+      </w:r>
+      <w:r>
+        <w:t xml:space="preserve">smpl </w:t>
+      </w:r>
+      <w:r>
+        <w:t xml:space="preserve">mean – </w:t>
+      </w:r>
+      <w:r>
+        <w:t>pop mean</w:t>
+      </w:r>
+      <w:r>
+        <w:t xml:space="preserve">) / </w:t>
+      </w:r>
+      <w:r>
+        <w:t>(</w:t>
+      </w:r>
+      <w:r>
+        <w:t>smp</w:t>
+      </w:r>
+      <w:r>
+        <w:t xml:space="preserve">l </w:t>
+      </w:r>
+      <w:r>
+        <w:t>SD/sqrt(n))</w:t>
+      </w:r>
+    </w:p>
+    <w:p>
+      <w:pPr>
+        <w:pStyle w:val="ListBullet"/>
+      </w:pPr>
+      <w:r>
+        <w:t>W</w:t>
+      </w:r>
+      <w:r>
+        <w:t xml:space="preserve">hen comparing sample mean to initial population mean, center the t-distribution at pop mean and find </w:t>
+      </w:r>
+      <w:r>
+        <w:t>where</w:t>
+      </w:r>
+      <w:r>
+        <w:t xml:space="preserve"> the sample mean lies on the distribution </w:t>
+      </w:r>
+    </w:p>
+    <w:p>
+      <w:pPr>
+        <w:pStyle w:val="ListBullet"/>
+        <w:tabs>
+          <w:tab w:val="clear" w:pos="360"/>
+          <w:tab w:val="num" w:pos="720"/>
+        </w:tabs>
+        <w:ind w:left="720"/>
+      </w:pPr>
+      <w:r>
+        <w:t xml:space="preserve">Further away, more significant chance it comes </w:t>
+      </w:r>
+      <w:r>
+        <w:t>from</w:t>
+      </w:r>
+      <w:r>
+        <w:t xml:space="preserve"> a </w:t>
+      </w:r>
+      <w:r>
+        <w:t>population</w:t>
+      </w:r>
+      <w:r>
+        <w:t xml:space="preserve"> w/ a significantly different intervention population mean (</w:t>
+      </w:r>
+    </w:p>
+    <w:p>
+      <w:pPr>
+        <w:pStyle w:val="ListBullet"/>
+        <w:tabs>
+          <w:tab w:val="clear" w:pos="360"/>
+          <w:tab w:val="num" w:pos="720"/>
+        </w:tabs>
+        <w:ind w:left="720"/>
+      </w:pPr>
+      <w:r>
+        <w:t>larger s mean = new pop mean &gt; old pop mean, smaller s mea</w:t>
+      </w:r>
+      <w:r>
+        <w:t>n = new pop mean &lt; old pop mean</w:t>
+      </w:r>
+    </w:p>
+    <w:p>
+      <w:pPr>
+        <w:pStyle w:val="ListBullet"/>
+      </w:pPr>
+      <w:r>
+        <w:t>1 sample t-test:</w:t>
+      </w:r>
+    </w:p>
+    <w:p>
+      <w:pPr>
+        <w:pStyle w:val="ListBullet"/>
+        <w:tabs>
+          <w:tab w:val="clear" w:pos="360"/>
+          <w:tab w:val="num" w:pos="720"/>
+        </w:tabs>
+        <w:ind w:left="720"/>
+      </w:pPr>
+      <w:r>
+        <w:t xml:space="preserve">Null = pop mean = old pop mean (mu = </w:t>
+      </w:r>
+      <w:proofErr w:type="gramStart"/>
+      <w:r>
+        <w:t>mu(</w:t>
+      </w:r>
+      <w:proofErr w:type="gramEnd"/>
+      <w:r>
+        <w:t>0))</w:t>
+      </w:r>
+    </w:p>
+    <w:p>
+      <w:pPr>
+        <w:pStyle w:val="ListBullet"/>
+        <w:tabs>
+          <w:tab w:val="clear" w:pos="360"/>
+          <w:tab w:val="num" w:pos="720"/>
+        </w:tabs>
+        <w:ind w:left="720"/>
+      </w:pPr>
+      <w:r>
+        <w:t xml:space="preserve">Alternative </w:t>
+      </w:r>
+      <w:r>
+        <w:sym w:font="Wingdings" w:char="F0E0"/>
+      </w:r>
+      <w:r>
+        <w:t xml:space="preserve"> mu &lt; </w:t>
+      </w:r>
+      <w:proofErr w:type="gramStart"/>
+      <w:r>
+        <w:t>m(</w:t>
+      </w:r>
+      <w:proofErr w:type="gramEnd"/>
+      <w:r>
+        <w:t>0), or mu &gt; mu(0), or just mu =/= mu(0)</w:t>
+      </w:r>
+    </w:p>
+    <w:p>
+      <w:pPr>
+        <w:pStyle w:val="ListBullet"/>
+        <w:tabs>
+          <w:tab w:val="clear" w:pos="360"/>
+          <w:tab w:val="num" w:pos="720"/>
+        </w:tabs>
+        <w:ind w:left="720"/>
+      </w:pPr>
+      <w:r>
+        <w:t xml:space="preserve">t numerator = point estimate for population mean mu/sample mean minus </w:t>
+      </w:r>
+      <w:proofErr w:type="gramStart"/>
+      <w:r>
+        <w:t>mu(</w:t>
+      </w:r>
+      <w:proofErr w:type="gramEnd"/>
+      <w:r>
+        <w:t>0) (difference between)</w:t>
+      </w:r>
+    </w:p>
+    <w:p>
+      <w:pPr>
+        <w:pStyle w:val="ListBullet"/>
+        <w:tabs>
+          <w:tab w:val="clear" w:pos="360"/>
+          <w:tab w:val="num" w:pos="720"/>
+        </w:tabs>
+        <w:ind w:left="720"/>
+      </w:pPr>
+      <w:r>
+        <w:t xml:space="preserve">t denominator = measures difference between mu and </w:t>
+      </w:r>
+      <w:proofErr w:type="gramStart"/>
+      <w:r>
+        <w:t>mu(</w:t>
+      </w:r>
+      <w:proofErr w:type="gramEnd"/>
+      <w:r>
+        <w:t>0) that we expect by chance</w:t>
+      </w:r>
+    </w:p>
+    <w:p>
+      <w:pPr>
+        <w:pStyle w:val="ListBullet"/>
+      </w:pPr>
+      <w:r>
+        <w:t xml:space="preserve">To increase t (the t statistic), we can have a larger difference between x and </w:t>
+      </w:r>
+      <w:proofErr w:type="gramStart"/>
+      <w:r>
+        <w:t>mu(</w:t>
+      </w:r>
+      <w:proofErr w:type="gramEnd"/>
+      <w:r>
+        <w:t>0) or a larger sample size</w:t>
+      </w:r>
+    </w:p>
+    <w:p>
+      <w:pPr>
+        <w:pStyle w:val="ListBullet"/>
+        <w:tabs>
+          <w:tab w:val="clear" w:pos="360"/>
+          <w:tab w:val="num" w:pos="720"/>
+        </w:tabs>
+        <w:ind w:left="720"/>
+      </w:pPr>
+      <w:r>
+        <w:t>Larger t = higher on distribution = lower probability of obtaining that t value</w:t>
       </w:r>
       <w:bookmarkStart w:id="1" w:name="_GoBack"/>
       <w:bookmarkEnd w:id="1"/>
@@ -622,23 +1103,18 @@
     <w:p>
       <w:pPr>
         <w:pStyle w:val="ListBullet"/>
-      </w:pPr>
-      <w:r>
-        <w:t>Like the Z-</w:t>
-      </w:r>
-      <w:r>
-        <w:t>score,</w:t>
-      </w:r>
-      <w:r>
-        <w:t xml:space="preserve"> we can use a table to get the proportion below or between a specific value. </w:t>
-      </w:r>
-    </w:p>
-    <w:p>
-      <w:pPr>
-        <w:pStyle w:val="ListBullet"/>
-      </w:pPr>
-      <w:r>
-        <w:lastRenderedPageBreak/>
+        <w:numPr>
+          <w:ilvl w:val="0"/>
+          <w:numId w:val="0"/>
+        </w:numPr>
+        <w:ind w:left="360"/>
+      </w:pPr>
+    </w:p>
+    <w:p>
+      <w:pPr>
+        <w:pStyle w:val="ListBullet"/>
+      </w:pPr>
+      <w:r>
         <w:t xml:space="preserve">T-tests are also great for testing </w:t>
       </w:r>
       <w:r>
@@ -690,7 +1166,21 @@
         <w:rPr>
           <w:b/>
         </w:rPr>
-        <w:t xml:space="preserve">/ (sqrt(s1^2 </w:t>
+        <w:t>/ (</w:t>
+      </w:r>
+      <w:proofErr w:type="gramStart"/>
+      <w:r>
+        <w:rPr>
+          <w:b/>
+        </w:rPr>
+        <w:t>sqrt(</w:t>
+      </w:r>
+      <w:proofErr w:type="gramEnd"/>
+      <w:r>
+        <w:rPr>
+          <w:b/>
+        </w:rPr>
+        <w:t xml:space="preserve">s1^2 </w:t>
       </w:r>
       <w:r>
         <w:rPr>
@@ -861,6 +1351,7 @@
       <w:r>
         <w:t xml:space="preserve">where s = </w:t>
       </w:r>
+      <w:proofErr w:type="gramStart"/>
       <w:r>
         <w:t>s</w:t>
       </w:r>
@@ -873,6 +1364,7 @@
       <w:r>
         <w:t>(</w:t>
       </w:r>
+      <w:proofErr w:type="gramEnd"/>
       <w:r>
         <w:t>(</w:t>
       </w:r>
@@ -1820,6 +2312,7 @@
     <w:lsdException w:name="HTML Sample" w:semiHidden="1" w:unhideWhenUsed="1"/>
     <w:lsdException w:name="HTML Typewriter" w:semiHidden="1" w:unhideWhenUsed="1"/>
     <w:lsdException w:name="HTML Variable" w:semiHidden="1" w:unhideWhenUsed="1"/>
+    <w:lsdException w:name="Normal Table" w:semiHidden="1" w:unhideWhenUsed="1"/>
     <w:lsdException w:name="annotation subject" w:semiHidden="1" w:unhideWhenUsed="1"/>
     <w:lsdException w:name="No List" w:semiHidden="1" w:unhideWhenUsed="1"/>
     <w:lsdException w:name="Outline List 1" w:semiHidden="1" w:unhideWhenUsed="1"/>
@@ -1866,8 +2359,10 @@
     <w:lsdException w:name="Table Subtle 2" w:semiHidden="1" w:unhideWhenUsed="1"/>
     <w:lsdException w:name="Table Web 1" w:semiHidden="1" w:unhideWhenUsed="1"/>
     <w:lsdException w:name="Table Web 2" w:semiHidden="1" w:unhideWhenUsed="1"/>
+    <w:lsdException w:name="Table Web 3" w:semiHidden="1" w:unhideWhenUsed="1"/>
     <w:lsdException w:name="Balloon Text" w:semiHidden="1" w:unhideWhenUsed="1"/>
     <w:lsdException w:name="Table Grid" w:uiPriority="39"/>
+    <w:lsdException w:name="Table Theme" w:semiHidden="1" w:unhideWhenUsed="1"/>
     <w:lsdException w:name="Placeholder Text" w:semiHidden="1"/>
     <w:lsdException w:name="No Spacing" w:uiPriority="1" w:qFormat="1"/>
     <w:lsdException w:name="Light Shading" w:uiPriority="60"/>

</xml_diff>

<commit_message>
Work more through Udacity Inferential Stats and being Udemy Data Science track
</commit_message>
<xml_diff>
--- a/Stats/Udacity/DataAnalystNanoDegree/IntroToInferentialStats/Lesson4_t_Test_pt1.docx
+++ b/Stats/Udacity/DataAnalystNanoDegree/IntroToInferentialStats/Lesson4_t_Test_pt1.docx
@@ -1,6 +1,6 @@
 
 <file path=word/document.xml><?xml version="1.0" encoding="utf-8"?>
-<w:document xmlns:wpc="http://schemas.microsoft.com/office/word/2010/wordprocessingCanvas" xmlns:cx="http://schemas.microsoft.com/office/drawing/2014/chartex" xmlns:cx1="http://schemas.microsoft.com/office/drawing/2015/9/8/chartex" xmlns:cx2="http://schemas.microsoft.com/office/drawing/2015/10/21/chartex" xmlns:cx3="http://schemas.microsoft.com/office/drawing/2016/5/9/chartex" xmlns:cx4="http://schemas.microsoft.com/office/drawing/2016/5/10/chartex" xmlns:cx5="http://schemas.microsoft.com/office/drawing/2016/5/11/chartex" xmlns:cx6="http://schemas.microsoft.com/office/drawing/2016/5/12/chartex" xmlns:cx7="http://schemas.microsoft.com/office/drawing/2016/5/13/chartex" xmlns:cx8="http://schemas.microsoft.com/office/drawing/2016/5/14/chartex" xmlns:mc="http://schemas.openxmlformats.org/markup-compatibility/2006" xmlns:aink="http://schemas.microsoft.com/office/drawing/2016/ink" xmlns:am3d="http://schemas.microsoft.com/office/drawing/2017/model3d" xmlns:o="urn:schemas-microsoft-com:office:office" xmlns:r="http://schemas.openxmlformats.org/officeDocument/2006/relationships" xmlns:m="http://schemas.openxmlformats.org/officeDocument/2006/math" xmlns:v="urn:schemas-microsoft-com:vml" xmlns:wp14="http://schemas.microsoft.com/office/word/2010/wordprocessingDrawing" xmlns:wp="http://schemas.openxmlformats.org/drawingml/2006/wordprocessingDrawing" xmlns:w10="urn:schemas-microsoft-com:office:word" xmlns:w="http://schemas.openxmlformats.org/wordprocessingml/2006/main" xmlns:w14="http://schemas.microsoft.com/office/word/2010/wordml" xmlns:w15="http://schemas.microsoft.com/office/word/2012/wordml" xmlns:w16se="http://schemas.microsoft.com/office/word/2015/wordml/symex" xmlns:wpg="http://schemas.microsoft.com/office/word/2010/wordprocessingGroup" xmlns:wpi="http://schemas.microsoft.com/office/word/2010/wordprocessingInk" xmlns:wne="http://schemas.microsoft.com/office/word/2006/wordml" xmlns:wps="http://schemas.microsoft.com/office/word/2010/wordprocessingShape" mc:Ignorable="w14 w15 w16se wp14">
+<w:document xmlns:wpc="http://schemas.microsoft.com/office/word/2010/wordprocessingCanvas" xmlns:mc="http://schemas.openxmlformats.org/markup-compatibility/2006" xmlns:o="urn:schemas-microsoft-com:office:office" xmlns:r="http://schemas.openxmlformats.org/officeDocument/2006/relationships" xmlns:m="http://schemas.openxmlformats.org/officeDocument/2006/math" xmlns:v="urn:schemas-microsoft-com:vml" xmlns:wp14="http://schemas.microsoft.com/office/word/2010/wordprocessingDrawing" xmlns:wp="http://schemas.openxmlformats.org/drawingml/2006/wordprocessingDrawing" xmlns:w10="urn:schemas-microsoft-com:office:word" xmlns:w="http://schemas.openxmlformats.org/wordprocessingml/2006/main" xmlns:w14="http://schemas.microsoft.com/office/word/2010/wordml" xmlns:w15="http://schemas.microsoft.com/office/word/2012/wordml" xmlns:wpg="http://schemas.microsoft.com/office/word/2010/wordprocessingGroup" xmlns:wpi="http://schemas.microsoft.com/office/word/2010/wordprocessingInk" xmlns:wne="http://schemas.microsoft.com/office/word/2006/wordml" xmlns:wps="http://schemas.microsoft.com/office/word/2010/wordprocessingShape" mc:Ignorable="w14 w15 wp14">
   <w:body>
     <w:p>
       <w:pPr>
@@ -83,31 +83,15 @@
         <w:pStyle w:val="ListBullet"/>
       </w:pPr>
       <w:r>
-        <w:t xml:space="preserve">Much of the time we </w:t>
-      </w:r>
-      <w:proofErr w:type="gramStart"/>
-      <w:r>
-        <w:t>actually do</w:t>
-      </w:r>
-      <w:proofErr w:type="gramEnd"/>
-      <w:r>
-        <w:t xml:space="preserve"> NOT know the population mean and SD, and only have samples </w:t>
-      </w:r>
-    </w:p>
-    <w:p>
-      <w:pPr>
-        <w:pStyle w:val="ListBullet"/>
-      </w:pPr>
-      <w:r>
-        <w:t xml:space="preserve">But we can use these samples to figure out how different a sample mean is from the population and from </w:t>
-      </w:r>
-      <w:proofErr w:type="gramStart"/>
-      <w:r>
-        <w:t>other</w:t>
-      </w:r>
-      <w:proofErr w:type="gramEnd"/>
-      <w:r>
-        <w:t xml:space="preserve"> sample means (can be </w:t>
+        <w:t xml:space="preserve">Much of the time we actually do NOT know the population mean and SD, and only have samples </w:t>
+      </w:r>
+    </w:p>
+    <w:p>
+      <w:pPr>
+        <w:pStyle w:val="ListBullet"/>
+      </w:pPr>
+      <w:r>
+        <w:t xml:space="preserve">But we can use these samples to figure out how different a sample mean is from the population and from other sample means (can be </w:t>
       </w:r>
       <w:r>
         <w:rPr>
@@ -148,21 +132,7 @@
         <w:rPr>
           <w:b/>
         </w:rPr>
-        <w:t xml:space="preserve">Bessel’s correction = </w:t>
-      </w:r>
-      <w:proofErr w:type="gramStart"/>
-      <w:r>
-        <w:rPr>
-          <w:b/>
-        </w:rPr>
-        <w:t>sqrt(</w:t>
-      </w:r>
-      <w:proofErr w:type="gramEnd"/>
-      <w:r>
-        <w:rPr>
-          <w:b/>
-        </w:rPr>
-        <w:t xml:space="preserve">sum(xi – x)^2/(n-1)) = </w:t>
+        <w:t xml:space="preserve">Bessel’s correction = sqrt(sum(xi – x)^2/(n-1)) = </w:t>
       </w:r>
       <w:r>
         <w:rPr>
@@ -286,8 +256,8 @@
         </w:rPr>
         <w:drawing>
           <wp:inline distT="0" distB="0" distL="0" distR="0" wp14:anchorId="0C3D686C" wp14:editId="3A5AE6F3">
-            <wp:extent cx="3307080" cy="1339438"/>
-            <wp:effectExtent l="0" t="0" r="7620" b="0"/>
+            <wp:extent cx="3030220" cy="1227303"/>
+            <wp:effectExtent l="0" t="0" r="0" b="0"/>
             <wp:docPr id="4" name="Picture 4"/>
             <wp:cNvGraphicFramePr>
               <a:graphicFrameLocks xmlns:a="http://schemas.openxmlformats.org/drawingml/2006/main" noChangeAspect="1"/>
@@ -308,7 +278,7 @@
                   <pic:spPr>
                     <a:xfrm>
                       <a:off x="0" y="0"/>
-                      <a:ext cx="3324670" cy="1346562"/>
+                      <a:ext cx="3065249" cy="1241491"/>
                     </a:xfrm>
                     <a:prstGeom prst="rect">
                       <a:avLst/>
@@ -332,8 +302,8 @@
         </w:rPr>
         <w:drawing>
           <wp:inline distT="0" distB="0" distL="0" distR="0" wp14:anchorId="363C50E0" wp14:editId="546AC452">
-            <wp:extent cx="1544115" cy="630555"/>
-            <wp:effectExtent l="0" t="0" r="0" b="0"/>
+            <wp:extent cx="1497035" cy="611330"/>
+            <wp:effectExtent l="0" t="0" r="8255" b="0"/>
             <wp:docPr id="5" name="Picture 5"/>
             <wp:cNvGraphicFramePr>
               <a:graphicFrameLocks xmlns:a="http://schemas.openxmlformats.org/drawingml/2006/main" noChangeAspect="1"/>
@@ -354,7 +324,7 @@
                   <pic:spPr>
                     <a:xfrm>
                       <a:off x="0" y="0"/>
-                      <a:ext cx="1551750" cy="633673"/>
+                      <a:ext cx="1511447" cy="617215"/>
                     </a:xfrm>
                     <a:prstGeom prst="rect">
                       <a:avLst/>
@@ -460,14 +430,7 @@
         <w:rPr>
           <w:b/>
         </w:rPr>
-        <w:t xml:space="preserve">- µ / sigma/sqrt(n) </w:t>
-      </w:r>
-      <w:proofErr w:type="gramStart"/>
-      <w:r>
-        <w:rPr>
-          <w:b/>
-        </w:rPr>
-        <w:t xml:space="preserve">=  </w:t>
+        <w:t xml:space="preserve">- µ / sigma/sqrt(n) =  </w:t>
       </w:r>
       <w:r>
         <w:rPr>
@@ -475,7 +438,6 @@
         </w:rPr>
         <w:t>x</w:t>
       </w:r>
-      <w:proofErr w:type="gramEnd"/>
       <w:r>
         <w:rPr>
           <w:b/>
@@ -491,15 +453,7 @@
         <w:pStyle w:val="ListBullet"/>
       </w:pPr>
       <w:r>
-        <w:t xml:space="preserve">We also </w:t>
-      </w:r>
-      <w:proofErr w:type="gramStart"/>
-      <w:r>
-        <w:t>have to</w:t>
-      </w:r>
-      <w:proofErr w:type="gramEnd"/>
-      <w:r>
-        <w:t xml:space="preserve"> compute </w:t>
+        <w:t xml:space="preserve">We also have to compute </w:t>
       </w:r>
       <w:r>
         <w:rPr>
@@ -815,27 +769,27 @@
         <w:ind w:left="720"/>
       </w:pPr>
       <w:r>
+        <w:t xml:space="preserve">T-table tells us the </w:t>
+      </w:r>
+      <w:r>
+        <w:rPr>
+          <w:b/>
+        </w:rPr>
+        <w:t>t critical values</w:t>
+      </w:r>
+      <w:r>
+        <w:rPr>
+          <w:b/>
+        </w:rPr>
+        <w:t xml:space="preserve"> </w:t>
+      </w:r>
+    </w:p>
+    <w:p>
+      <w:pPr>
+        <w:pStyle w:val="ListBullet"/>
+      </w:pPr>
+      <w:r>
         <w:lastRenderedPageBreak/>
-        <w:t xml:space="preserve">T-table tells us the </w:t>
-      </w:r>
-      <w:r>
-        <w:rPr>
-          <w:b/>
-        </w:rPr>
-        <w:t>t critical values</w:t>
-      </w:r>
-      <w:r>
-        <w:rPr>
-          <w:b/>
-        </w:rPr>
-        <w:t xml:space="preserve"> </w:t>
-      </w:r>
-    </w:p>
-    <w:p>
-      <w:pPr>
-        <w:pStyle w:val="ListBullet"/>
-      </w:pPr>
-      <w:r>
         <w:t xml:space="preserve">When t-statistic is far from 0 in either </w:t>
       </w:r>
       <w:r>
@@ -862,10 +816,7 @@
         <w:t xml:space="preserve">statistic </w:t>
       </w:r>
       <w:r>
-        <w:t xml:space="preserve">= </w:t>
-      </w:r>
-      <w:r>
-        <w:t>(</w:t>
+        <w:t>= (</w:t>
       </w:r>
       <w:r>
         <w:t xml:space="preserve">smpl </w:t>
@@ -883,10 +834,7 @@
         <w:sym w:font="Wingdings" w:char="F0E0"/>
       </w:r>
       <w:r>
-        <w:t xml:space="preserve"> </w:t>
-      </w:r>
-      <w:r>
-        <w:t>(</w:t>
+        <w:t xml:space="preserve"> (</w:t>
       </w:r>
       <w:r>
         <w:t xml:space="preserve">smpl </w:t>
@@ -898,16 +846,10 @@
         <w:t>pop mean</w:t>
       </w:r>
       <w:r>
-        <w:t xml:space="preserve">) / </w:t>
-      </w:r>
-      <w:r>
-        <w:t>(</w:t>
-      </w:r>
-      <w:r>
-        <w:t>smp</w:t>
-      </w:r>
-      <w:r>
-        <w:t xml:space="preserve">l </w:t>
+        <w:t>) / (</w:t>
+      </w:r>
+      <w:r>
+        <w:t xml:space="preserve">smpl </w:t>
       </w:r>
       <w:r>
         <w:t>SD/sqrt(n))</w:t>
@@ -989,15 +931,7 @@
         <w:ind w:left="720"/>
       </w:pPr>
       <w:r>
-        <w:t xml:space="preserve">Null = pop mean = old pop mean (mu = </w:t>
-      </w:r>
-      <w:proofErr w:type="gramStart"/>
-      <w:r>
-        <w:t>mu(</w:t>
-      </w:r>
-      <w:proofErr w:type="gramEnd"/>
-      <w:r>
-        <w:t>0))</w:t>
+        <w:t>Null = pop mean = old pop mean (mu = mu(0))</w:t>
       </w:r>
     </w:p>
     <w:p>
@@ -1016,15 +950,7 @@
         <w:sym w:font="Wingdings" w:char="F0E0"/>
       </w:r>
       <w:r>
-        <w:t xml:space="preserve"> mu &lt; </w:t>
-      </w:r>
-      <w:proofErr w:type="gramStart"/>
-      <w:r>
-        <w:t>m(</w:t>
-      </w:r>
-      <w:proofErr w:type="gramEnd"/>
-      <w:r>
-        <w:t>0), or mu &gt; mu(0), or just mu =/= mu(0)</w:t>
+        <w:t xml:space="preserve"> mu &lt; m(0), or mu &gt; mu(0), or just mu =/= mu(0)</w:t>
       </w:r>
     </w:p>
     <w:p>
@@ -1037,15 +963,7 @@
         <w:ind w:left="720"/>
       </w:pPr>
       <w:r>
-        <w:t xml:space="preserve">t numerator = point estimate for population mean mu/sample mean minus </w:t>
-      </w:r>
-      <w:proofErr w:type="gramStart"/>
-      <w:r>
-        <w:t>mu(</w:t>
-      </w:r>
-      <w:proofErr w:type="gramEnd"/>
-      <w:r>
-        <w:t>0) (difference between)</w:t>
+        <w:t>t numerator = point estimate for population mean mu/sample mean minus mu(0) (difference between)</w:t>
       </w:r>
     </w:p>
     <w:p>
@@ -1058,31 +976,15 @@
         <w:ind w:left="720"/>
       </w:pPr>
       <w:r>
-        <w:t xml:space="preserve">t denominator = measures difference between mu and </w:t>
-      </w:r>
-      <w:proofErr w:type="gramStart"/>
-      <w:r>
-        <w:t>mu(</w:t>
-      </w:r>
-      <w:proofErr w:type="gramEnd"/>
-      <w:r>
-        <w:t>0) that we expect by chance</w:t>
-      </w:r>
-    </w:p>
-    <w:p>
-      <w:pPr>
-        <w:pStyle w:val="ListBullet"/>
-      </w:pPr>
-      <w:r>
-        <w:t xml:space="preserve">To increase t (the t statistic), we can have a larger difference between x and </w:t>
-      </w:r>
-      <w:proofErr w:type="gramStart"/>
-      <w:r>
-        <w:t>mu(</w:t>
-      </w:r>
-      <w:proofErr w:type="gramEnd"/>
-      <w:r>
-        <w:t>0) or a larger sample size</w:t>
+        <w:t>t denominator = measures difference between mu and mu(0) that we expect by chance</w:t>
+      </w:r>
+    </w:p>
+    <w:p>
+      <w:pPr>
+        <w:pStyle w:val="ListBullet"/>
+      </w:pPr>
+      <w:r>
+        <w:t>To increase t (the t statistic), we can have a larger difference between x and mu(0) or a larger sample size</w:t>
       </w:r>
     </w:p>
     <w:p>
@@ -1097,133 +999,191 @@
       <w:r>
         <w:t>Larger t = higher on distribution = lower probability of obtaining that t value</w:t>
       </w:r>
-      <w:bookmarkStart w:id="1" w:name="_GoBack"/>
-      <w:bookmarkEnd w:id="1"/>
-    </w:p>
-    <w:p>
-      <w:pPr>
-        <w:pStyle w:val="ListBullet"/>
-        <w:numPr>
-          <w:ilvl w:val="0"/>
-          <w:numId w:val="0"/>
-        </w:numPr>
-        <w:ind w:left="360"/>
-      </w:pPr>
-    </w:p>
-    <w:p>
-      <w:pPr>
-        <w:pStyle w:val="ListBullet"/>
-      </w:pPr>
-      <w:r>
-        <w:t xml:space="preserve">T-tests are also great for testing </w:t>
-      </w:r>
-      <w:r>
-        <w:t xml:space="preserve">2 </w:t>
-      </w:r>
-      <w:r>
-        <w:t>sample means (</w:t>
-      </w:r>
-      <w:r>
-        <w:rPr>
-          <w:b/>
-        </w:rPr>
-        <w:t>paired t-tests</w:t>
-      </w:r>
-      <w:r>
-        <w:t xml:space="preserve">) where </w:t>
-      </w:r>
-      <w:r>
-        <w:t>we mo</w:t>
-      </w:r>
-      <w:r>
-        <w:t xml:space="preserve">dify the formula to become: </w:t>
-      </w:r>
-      <w:r>
-        <w:rPr>
-          <w:b/>
-        </w:rPr>
-        <w:t xml:space="preserve">(x2 - </w:t>
-      </w:r>
-      <w:r>
-        <w:rPr>
-          <w:b/>
-        </w:rPr>
-        <w:t>x1)</w:t>
-      </w:r>
-      <w:r>
-        <w:rPr>
-          <w:b/>
-        </w:rPr>
-        <w:t xml:space="preserve"> - (µ2 - </w:t>
-      </w:r>
-      <w:r>
-        <w:rPr>
-          <w:b/>
-        </w:rPr>
-        <w:t xml:space="preserve">µ1) </w:t>
-      </w:r>
-      <w:r>
-        <w:rPr>
-          <w:b/>
-        </w:rPr>
-        <w:t>/ (</w:t>
-      </w:r>
-      <w:proofErr w:type="gramStart"/>
-      <w:r>
-        <w:rPr>
-          <w:b/>
-        </w:rPr>
-        <w:t>sqrt(</w:t>
-      </w:r>
-      <w:proofErr w:type="gramEnd"/>
-      <w:r>
-        <w:rPr>
-          <w:b/>
-        </w:rPr>
-        <w:t xml:space="preserve">s1^2 </w:t>
-      </w:r>
-      <w:r>
-        <w:rPr>
-          <w:b/>
-        </w:rPr>
-        <w:t>+</w:t>
-      </w:r>
-      <w:r>
-        <w:rPr>
-          <w:b/>
-        </w:rPr>
-        <w:t xml:space="preserve"> </w:t>
-      </w:r>
-      <w:r>
-        <w:rPr>
-          <w:b/>
-        </w:rPr>
-        <w:t>s2</w:t>
-      </w:r>
-      <w:r>
-        <w:rPr>
-          <w:b/>
-        </w:rPr>
-        <w:t>^2)/n)</w:t>
-      </w:r>
-      <w:r>
-        <w:rPr>
-          <w:b/>
-        </w:rPr>
-        <w:t xml:space="preserve"> = </w:t>
-      </w:r>
-      <w:r>
-        <w:t xml:space="preserve"> </w:t>
+    </w:p>
+    <w:p>
+      <w:pPr>
+        <w:pStyle w:val="ListBullet"/>
+        <w:tabs>
+          <w:tab w:val="clear" w:pos="360"/>
+        </w:tabs>
+      </w:pPr>
+      <w:r>
+        <w:rPr>
+          <w:u w:val="single"/>
+        </w:rPr>
+        <w:t>1 tailed t-test</w:t>
+      </w:r>
+      <w:r>
+        <w:t xml:space="preserve"> </w:t>
+      </w:r>
+      <w:r>
+        <w:sym w:font="Wingdings" w:char="F0E0"/>
+      </w:r>
+      <w:r>
+        <w:t xml:space="preserve"> p-value = probability of being above/below t-statistics (if positive/negative) </w:t>
+      </w:r>
+    </w:p>
+    <w:p>
+      <w:pPr>
+        <w:pStyle w:val="ListBullet"/>
+        <w:tabs>
+          <w:tab w:val="clear" w:pos="360"/>
+        </w:tabs>
+      </w:pPr>
+      <w:r>
+        <w:rPr>
+          <w:u w:val="single"/>
+        </w:rPr>
+        <w:t>2-tailed t-test</w:t>
+      </w:r>
+      <w:r>
+        <w:t xml:space="preserve"> </w:t>
+      </w:r>
+      <w:r>
+        <w:sym w:font="Wingdings" w:char="F0E0"/>
+      </w:r>
+      <w:r>
+        <w:t xml:space="preserve"> p-value probability above and below positive and negative t-statistics</w:t>
+      </w:r>
+    </w:p>
+    <w:p>
+      <w:pPr>
+        <w:pStyle w:val="ListBullet"/>
+        <w:tabs>
+          <w:tab w:val="clear" w:pos="360"/>
+        </w:tabs>
+        <w:rPr>
+          <w:i/>
+        </w:rPr>
+      </w:pPr>
+      <w:r>
+        <w:rPr>
+          <w:i/>
+        </w:rPr>
+        <w:t>Reject Null when p &lt; alpha</w:t>
+      </w:r>
+    </w:p>
+    <w:p>
+      <w:pPr>
+        <w:pStyle w:val="ListBullet"/>
+        <w:tabs>
+          <w:tab w:val="clear" w:pos="360"/>
+        </w:tabs>
+        <w:rPr>
+          <w:i/>
+        </w:rPr>
+      </w:pPr>
+      <w:r>
+        <w:t xml:space="preserve">CANNOT use t-table to find </w:t>
+      </w:r>
+      <w:r>
+        <w:rPr>
+          <w:i/>
+        </w:rPr>
+        <w:t xml:space="preserve">EXACT </w:t>
+      </w:r>
+      <w:r>
+        <w:t xml:space="preserve">p-values </w:t>
+      </w:r>
+      <w:r>
+        <w:sym w:font="Wingdings" w:char="F0E0"/>
+      </w:r>
+      <w:r>
+        <w:t xml:space="preserve"> only for interval estimate for p-values</w:t>
+      </w:r>
+    </w:p>
+    <w:p>
+      <w:pPr>
+        <w:pStyle w:val="ListBullet"/>
+      </w:pPr>
+      <w:r>
+        <w:rPr>
+          <w:b/>
+        </w:rPr>
+        <w:t>Cohen’s d</w:t>
+      </w:r>
+      <w:r>
+        <w:t xml:space="preserve"> is a standardized mean difference that measures the distance between 2 means in standard deviation units</w:t>
+      </w:r>
+      <w:r>
+        <w:t xml:space="preserve"> (divide </w:t>
+      </w:r>
+      <w:r>
+        <w:t xml:space="preserve">by SD </w:t>
+      </w:r>
+      <w:r>
+        <w:t>of sample rather than SE)</w:t>
+      </w:r>
+    </w:p>
+    <w:p>
+      <w:pPr>
+        <w:pStyle w:val="ListBullet"/>
+        <w:tabs>
+          <w:tab w:val="clear" w:pos="360"/>
+          <w:tab w:val="num" w:pos="720"/>
+        </w:tabs>
+        <w:ind w:left="720"/>
+      </w:pPr>
+      <w:r>
+        <w:t>i.e. measures</w:t>
+      </w:r>
+      <w:r>
+        <w:t xml:space="preserve"> the </w:t>
+      </w:r>
+      <w:r>
+        <w:rPr>
+          <w:b/>
+        </w:rPr>
+        <w:t>effect size</w:t>
+      </w:r>
+      <w:r>
+        <w:t xml:space="preserve"> of the strength of a phenomenon + gives us the distance between means in standardized units + is computed by </w:t>
+      </w:r>
+      <w:r>
+        <w:sym w:font="Wingdings" w:char="F0E0"/>
+      </w:r>
+      <w:r>
+        <w:t xml:space="preserve"> </w:t>
+      </w:r>
+      <w:r>
+        <w:rPr>
+          <w:b/>
+        </w:rPr>
+        <w:t>d = (x1 -  x2) / s</w:t>
+      </w:r>
+      <w:r>
+        <w:t xml:space="preserve"> </w:t>
+      </w:r>
+    </w:p>
+    <w:p>
+      <w:pPr>
+        <w:pStyle w:val="ListBullet"/>
+        <w:tabs>
+          <w:tab w:val="clear" w:pos="360"/>
+          <w:tab w:val="num" w:pos="720"/>
+        </w:tabs>
+        <w:ind w:left="720"/>
+      </w:pPr>
+      <w:r>
+        <w:t xml:space="preserve">where s = </w:t>
+      </w:r>
+      <w:proofErr w:type="spellStart"/>
+      <w:r>
+        <w:t>sqrt</w:t>
+      </w:r>
+      <w:proofErr w:type="spellEnd"/>
+      <w:r>
+        <w:t>((n1 - 1)*s1^2 +  (n2 - 1)*s2^2)/(n1 + n2 – 2) =</w:t>
       </w:r>
       <w:r>
         <w:rPr>
           <w:noProof/>
         </w:rPr>
         <w:drawing>
-          <wp:inline distT="0" distB="0" distL="0" distR="0" wp14:anchorId="5C82180B" wp14:editId="1885497A">
-            <wp:extent cx="1041592" cy="421481"/>
-            <wp:effectExtent l="0" t="0" r="6350" b="0"/>
-            <wp:docPr id="1" name="Picture 1"/>
+          <wp:inline distT="0" distB="0" distL="0" distR="0" wp14:anchorId="5514A2CB" wp14:editId="13B62D87">
+            <wp:extent cx="1750695" cy="371360"/>
+            <wp:effectExtent l="0" t="0" r="1905" b="0"/>
+            <wp:docPr id="13" name="Picture 13"/>
             <wp:cNvGraphicFramePr>
               <a:graphicFrameLocks xmlns:a="http://schemas.openxmlformats.org/drawingml/2006/main" noChangeAspect="1"/>
             </wp:cNvGraphicFramePr>
@@ -1243,7 +1203,7 @@
                   <pic:spPr>
                     <a:xfrm>
                       <a:off x="0" y="0"/>
-                      <a:ext cx="1064843" cy="430890"/>
+                      <a:ext cx="1782556" cy="378118"/>
                     </a:xfrm>
                     <a:prstGeom prst="rect">
                       <a:avLst/>
@@ -1255,86 +1215,6 @@
           </wp:inline>
         </w:drawing>
       </w:r>
-    </w:p>
-    <w:p>
-      <w:pPr>
-        <w:pStyle w:val="ListBullet"/>
-      </w:pPr>
-      <w:r>
-        <w:rPr>
-          <w:b/>
-        </w:rPr>
-        <w:t>Cohen’s d</w:t>
-      </w:r>
-      <w:r>
-        <w:t xml:space="preserve"> measures the </w:t>
-      </w:r>
-      <w:r>
-        <w:rPr>
-          <w:b/>
-        </w:rPr>
-        <w:t>effect size</w:t>
-      </w:r>
-      <w:r>
-        <w:t xml:space="preserve"> o</w:t>
-      </w:r>
-      <w:r>
-        <w:t xml:space="preserve">f the strength of a phenomenon + </w:t>
-      </w:r>
-      <w:r>
-        <w:t>gives us the distance betwe</w:t>
-      </w:r>
-      <w:r>
-        <w:t xml:space="preserve">en means in standardized units + is computed by </w:t>
-      </w:r>
-      <w:r>
-        <w:sym w:font="Wingdings" w:char="F0E0"/>
-      </w:r>
-      <w:r>
-        <w:t xml:space="preserve"> </w:t>
-      </w:r>
-      <w:r>
-        <w:rPr>
-          <w:b/>
-        </w:rPr>
-        <w:t xml:space="preserve">d = </w:t>
-      </w:r>
-      <w:r>
-        <w:rPr>
-          <w:b/>
-        </w:rPr>
-        <w:t>(x</w:t>
-      </w:r>
-      <w:r>
-        <w:rPr>
-          <w:b/>
-        </w:rPr>
-        <w:t>1</w:t>
-      </w:r>
-      <w:r>
-        <w:rPr>
-          <w:b/>
-        </w:rPr>
-        <w:t xml:space="preserve"> -  x</w:t>
-      </w:r>
-      <w:r>
-        <w:rPr>
-          <w:b/>
-        </w:rPr>
-        <w:t>2</w:t>
-      </w:r>
-      <w:r>
-        <w:rPr>
-          <w:b/>
-        </w:rPr>
-        <w:t>) /</w:t>
-      </w:r>
-      <w:r>
-        <w:rPr>
-          <w:b/>
-        </w:rPr>
-        <w:t xml:space="preserve"> s</w:t>
-      </w:r>
       <w:r>
         <w:t xml:space="preserve"> </w:t>
       </w:r>
@@ -1349,100 +1229,180 @@
         <w:ind w:left="720"/>
       </w:pPr>
       <w:r>
-        <w:t xml:space="preserve">where s = </w:t>
-      </w:r>
-      <w:proofErr w:type="gramStart"/>
-      <w:r>
-        <w:t>s</w:t>
-      </w:r>
-      <w:r>
-        <w:t>q</w:t>
-      </w:r>
-      <w:r>
-        <w:t>rt</w:t>
-      </w:r>
-      <w:r>
-        <w:t>(</w:t>
-      </w:r>
-      <w:proofErr w:type="gramEnd"/>
-      <w:r>
-        <w:t>(</w:t>
-      </w:r>
-      <w:r>
-        <w:t>n1</w:t>
-      </w:r>
-      <w:r>
-        <w:t xml:space="preserve"> - </w:t>
-      </w:r>
-      <w:r>
-        <w:t>1)</w:t>
-      </w:r>
-      <w:r>
-        <w:t>*</w:t>
-      </w:r>
-      <w:r>
-        <w:t>s</w:t>
-      </w:r>
-      <w:r>
-        <w:t>1^</w:t>
-      </w:r>
-      <w:r>
-        <w:t>2</w:t>
-      </w:r>
-      <w:r>
-        <w:t xml:space="preserve"> +  (</w:t>
-      </w:r>
-      <w:r>
-        <w:t>n2</w:t>
-      </w:r>
-      <w:r>
-        <w:t xml:space="preserve"> - </w:t>
-      </w:r>
-      <w:r>
-        <w:t>1)</w:t>
-      </w:r>
-      <w:r>
-        <w:t>*s2^</w:t>
-      </w:r>
-      <w:r>
-        <w:t>2</w:t>
-      </w:r>
-      <w:r>
-        <w:t>)/(</w:t>
-      </w:r>
-      <w:r>
-        <w:t>n1</w:t>
-      </w:r>
-      <w:r>
-        <w:t xml:space="preserve"> </w:t>
-      </w:r>
-      <w:r>
+        <w:t>The larger Cohen’s d is, the further x is from mu(0), in terms of the sample SD</w:t>
+      </w:r>
+    </w:p>
+    <w:p>
+      <w:pPr>
+        <w:pStyle w:val="ListBullet"/>
+        <w:numPr>
+          <w:ilvl w:val="0"/>
+          <w:numId w:val="0"/>
+        </w:numPr>
+        <w:ind w:left="360"/>
+        <w:rPr>
+          <w:i/>
+        </w:rPr>
+      </w:pPr>
+    </w:p>
+    <w:p>
+      <w:pPr>
+        <w:pStyle w:val="ListBullet"/>
+        <w:rPr>
+          <w:i/>
+        </w:rPr>
+      </w:pPr>
+      <w:r>
+        <w:t xml:space="preserve">In addition to deciding if a sample from a new population is significantly different than the original population, we want a CI </w:t>
+      </w:r>
+      <w:r>
+        <w:t xml:space="preserve">in which the new pop mean will probably lie </w:t>
+      </w:r>
+    </w:p>
+    <w:p>
+      <w:pPr>
+        <w:pStyle w:val="ListBullet"/>
+        <w:tabs>
+          <w:tab w:val="clear" w:pos="360"/>
+          <w:tab w:val="num" w:pos="720"/>
+        </w:tabs>
+        <w:ind w:left="720"/>
+        <w:rPr>
+          <w:i/>
+        </w:rPr>
+      </w:pPr>
+      <w:r>
+        <w:rPr>
+          <w:i/>
+        </w:rPr>
+        <w:t xml:space="preserve">i.e. </w:t>
+      </w:r>
+      <w:r>
+        <w:t>interval that most likely contains the true average rent for all Rental CA Co.’s rental units</w:t>
+      </w:r>
+    </w:p>
+    <w:p>
+      <w:pPr>
+        <w:pStyle w:val="ListBullet"/>
+        <w:numPr>
+          <w:ilvl w:val="0"/>
+          <w:numId w:val="0"/>
+        </w:numPr>
+        <w:ind w:left="360" w:hanging="360"/>
+        <w:rPr>
+          <w:i/>
+        </w:rPr>
+      </w:pPr>
+    </w:p>
+    <w:p>
+      <w:pPr>
+        <w:pStyle w:val="ListBullet"/>
+      </w:pPr>
+      <w:r>
+        <w:t xml:space="preserve">T-tests are also great for testing </w:t>
+      </w:r>
+      <w:r>
+        <w:t xml:space="preserve">2 </w:t>
+      </w:r>
+      <w:r>
+        <w:t>sample means (</w:t>
+      </w:r>
+      <w:r>
+        <w:rPr>
+          <w:b/>
+        </w:rPr>
+        <w:t>dependent</w:t>
+      </w:r>
+      <w:r>
+        <w:t xml:space="preserve"> </w:t>
+      </w:r>
+      <w:r>
+        <w:rPr>
+          <w:b/>
+        </w:rPr>
+        <w:t>paired t-tests</w:t>
+      </w:r>
+      <w:r>
+        <w:t xml:space="preserve">) where </w:t>
+      </w:r>
+      <w:r>
+        <w:t>we mo</w:t>
+      </w:r>
+      <w:r>
+        <w:t xml:space="preserve">dify the formula to become: </w:t>
+      </w:r>
+      <w:r>
+        <w:rPr>
+          <w:b/>
+        </w:rPr>
+        <w:t xml:space="preserve">(x2 - </w:t>
+      </w:r>
+      <w:r>
+        <w:rPr>
+          <w:b/>
+        </w:rPr>
+        <w:t>x1)</w:t>
+      </w:r>
+      <w:r>
+        <w:rPr>
+          <w:b/>
+        </w:rPr>
+        <w:t xml:space="preserve"> - (µ2 - </w:t>
+      </w:r>
+      <w:r>
+        <w:rPr>
+          <w:b/>
+        </w:rPr>
+        <w:t xml:space="preserve">µ1) </w:t>
+      </w:r>
+      <w:r>
+        <w:rPr>
+          <w:b/>
+        </w:rPr>
+        <w:t xml:space="preserve">/ (sqrt(s1^2 </w:t>
+      </w:r>
+      <w:r>
+        <w:rPr>
+          <w:b/>
+        </w:rPr>
         <w:t>+</w:t>
       </w:r>
       <w:r>
-        <w:t xml:space="preserve"> </w:t>
-      </w:r>
-      <w:r>
-        <w:t>n2</w:t>
-      </w:r>
-      <w:r>
-        <w:t xml:space="preserve"> – </w:t>
-      </w:r>
-      <w:r>
-        <w:t>2</w:t>
-      </w:r>
-      <w:r>
-        <w:t>) =</w:t>
+        <w:rPr>
+          <w:b/>
+        </w:rPr>
+        <w:t xml:space="preserve"> </w:t>
+      </w:r>
+      <w:r>
+        <w:rPr>
+          <w:b/>
+        </w:rPr>
+        <w:t>s2</w:t>
+      </w:r>
+      <w:r>
+        <w:rPr>
+          <w:b/>
+        </w:rPr>
+        <w:t>^2)/n)</w:t>
+      </w:r>
+      <w:r>
+        <w:rPr>
+          <w:b/>
+        </w:rPr>
+        <w:t xml:space="preserve"> = </w:t>
+      </w:r>
+      <w:r>
+        <w:t xml:space="preserve"> </w:t>
       </w:r>
       <w:r>
         <w:rPr>
           <w:noProof/>
         </w:rPr>
         <w:drawing>
-          <wp:inline distT="0" distB="0" distL="0" distR="0" wp14:anchorId="32C96EAE" wp14:editId="315F7DDB">
-            <wp:extent cx="1750695" cy="371360"/>
-            <wp:effectExtent l="0" t="0" r="1905" b="0"/>
-            <wp:docPr id="13" name="Picture 13"/>
+          <wp:inline distT="0" distB="0" distL="0" distR="0" wp14:anchorId="5C82180B" wp14:editId="1885497A">
+            <wp:extent cx="1041592" cy="421481"/>
+            <wp:effectExtent l="0" t="0" r="6350" b="0"/>
+            <wp:docPr id="1" name="Picture 1"/>
             <wp:cNvGraphicFramePr>
               <a:graphicFrameLocks xmlns:a="http://schemas.openxmlformats.org/drawingml/2006/main" noChangeAspect="1"/>
             </wp:cNvGraphicFramePr>
@@ -1462,7 +1422,7 @@
                   <pic:spPr>
                     <a:xfrm>
                       <a:off x="0" y="0"/>
-                      <a:ext cx="1782556" cy="378118"/>
+                      <a:ext cx="1064843" cy="430890"/>
                     </a:xfrm>
                     <a:prstGeom prst="rect">
                       <a:avLst/>
@@ -1474,576 +1434,182 @@
           </wp:inline>
         </w:drawing>
       </w:r>
-      <w:r>
-        <w:t xml:space="preserve"> </w:t>
-      </w:r>
-    </w:p>
-    <w:p>
-      <w:pPr>
-        <w:pStyle w:val="ListBullet"/>
-        <w:numPr>
-          <w:ilvl w:val="0"/>
-          <w:numId w:val="0"/>
-        </w:numPr>
-        <w:ind w:left="360"/>
-      </w:pPr>
-    </w:p>
-    <w:p>
-      <w:pPr>
-        <w:pStyle w:val="ListBullet"/>
-      </w:pPr>
-      <w:r>
+    </w:p>
+    <w:p>
+      <w:pPr>
+        <w:pStyle w:val="ListBullet"/>
+      </w:pPr>
+      <w:r>
+        <w:rPr>
+          <w:b/>
+        </w:rPr>
+        <w:t xml:space="preserve">Dependent </w:t>
+      </w:r>
+      <w:r>
+        <w:rPr>
+          <w:b/>
+        </w:rPr>
+        <w:t>samples</w:t>
+      </w:r>
+      <w:r>
+        <w:rPr>
+          <w:b/>
+        </w:rPr>
+        <w:t xml:space="preserve"> </w:t>
+      </w:r>
+      <w:r>
+        <w:t xml:space="preserve">–&gt; </w:t>
+      </w:r>
+      <w:r>
+        <w:t>sample</w:t>
+      </w:r>
+      <w:r>
+        <w:t xml:space="preserve"> subject takes the same test twice </w:t>
+      </w:r>
+    </w:p>
+    <w:p>
+      <w:pPr>
+        <w:pStyle w:val="ListBullet"/>
+        <w:tabs>
+          <w:tab w:val="clear" w:pos="360"/>
+          <w:tab w:val="num" w:pos="720"/>
+        </w:tabs>
+        <w:ind w:left="720"/>
+        <w:rPr>
+          <w:b/>
+        </w:rPr>
+      </w:pPr>
+      <w:r>
+        <w:t xml:space="preserve">A </w:t>
+      </w:r>
+      <w:r>
+        <w:rPr>
+          <w:b/>
+        </w:rPr>
+        <w:t>within-subject design</w:t>
+      </w:r>
+      <w:r>
+        <w:rPr>
+          <w:b/>
+        </w:rPr>
+        <w:t xml:space="preserve"> </w:t>
+      </w:r>
+      <w:r>
+        <w:t>examples</w:t>
+      </w:r>
+    </w:p>
+    <w:p>
+      <w:pPr>
+        <w:pStyle w:val="ListBullet"/>
+        <w:tabs>
+          <w:tab w:val="clear" w:pos="360"/>
+          <w:tab w:val="num" w:pos="1080"/>
+        </w:tabs>
+        <w:ind w:left="1080"/>
+        <w:rPr>
+          <w:b/>
+        </w:rPr>
+      </w:pPr>
+      <w:r>
+        <w:t>Each subject is assigned 2 conditions in random order (control + treatment, 2 treatments)</w:t>
+      </w:r>
+    </w:p>
+    <w:p>
+      <w:pPr>
+        <w:pStyle w:val="ListBullet"/>
+        <w:tabs>
+          <w:tab w:val="clear" w:pos="360"/>
+          <w:tab w:val="num" w:pos="1080"/>
+        </w:tabs>
+        <w:ind w:left="1080"/>
+        <w:rPr>
+          <w:b/>
+        </w:rPr>
+      </w:pPr>
+      <w:r>
+        <w:t>Pre-test + post-test</w:t>
+      </w:r>
+    </w:p>
+    <w:p>
+      <w:pPr>
+        <w:pStyle w:val="ListBullet"/>
+        <w:tabs>
+          <w:tab w:val="clear" w:pos="360"/>
+          <w:tab w:val="num" w:pos="1080"/>
+        </w:tabs>
+        <w:ind w:left="1080"/>
+      </w:pPr>
+      <w:r>
+        <w:t>Growth over time (</w:t>
+      </w:r>
+      <w:r>
+        <w:rPr>
+          <w:b/>
+        </w:rPr>
+        <w:t xml:space="preserve">longitudinal study) </w:t>
+      </w:r>
+      <w:r>
+        <w:t>w/ variable measurement at different points in time</w:t>
+      </w:r>
+    </w:p>
+    <w:p>
+      <w:pPr>
+        <w:pStyle w:val="ListBullet"/>
+      </w:pPr>
+      <w:r>
+        <w:t>Use D(</w:t>
+      </w:r>
+      <w:proofErr w:type="spellStart"/>
+      <w:r>
+        <w:t>i</w:t>
+      </w:r>
+      <w:proofErr w:type="spellEnd"/>
+      <w:r>
+        <w:t>) = x(</w:t>
+      </w:r>
+      <w:proofErr w:type="spellStart"/>
+      <w:r>
+        <w:t>i</w:t>
+      </w:r>
+      <w:proofErr w:type="spellEnd"/>
+      <w:r>
+        <w:t>) – y(</w:t>
+      </w:r>
+      <w:proofErr w:type="spellStart"/>
+      <w:r>
+        <w:t>i</w:t>
+      </w:r>
+      <w:proofErr w:type="spellEnd"/>
+      <w:r>
+        <w:t xml:space="preserve">) as our values for a sample </w:t>
+      </w:r>
+      <w:r>
+        <w:t>+</w:t>
+      </w:r>
+      <w:r>
+        <w:t xml:space="preserve"> proceed w/ the same procedure as a 1 sample t-test </w:t>
+      </w:r>
+    </w:p>
+    <w:p>
+      <w:pPr>
+        <w:pStyle w:val="ListBullet"/>
+      </w:pPr>
+      <w:r>
+        <w:lastRenderedPageBreak/>
         <w:t xml:space="preserve">Ex: </w:t>
       </w:r>
       <w:r>
-        <w:t>Pizza company A wants to know if they deliver faster than Company B</w:t>
-      </w:r>
-    </w:p>
-    <w:tbl>
-      <w:tblPr>
-        <w:tblW w:w="3060" w:type="dxa"/>
-        <w:tblInd w:w="2028" w:type="dxa"/>
-        <w:tblCellMar>
-          <w:top w:w="15" w:type="dxa"/>
-          <w:bottom w:w="15" w:type="dxa"/>
-        </w:tblCellMar>
-        <w:tblLook w:val="04A0" w:firstRow="1" w:lastRow="0" w:firstColumn="1" w:lastColumn="0" w:noHBand="0" w:noVBand="1"/>
-      </w:tblPr>
-      <w:tblGrid>
-        <w:gridCol w:w="960"/>
-        <w:gridCol w:w="2100"/>
-      </w:tblGrid>
-      <w:tr>
-        <w:trPr>
-          <w:trHeight w:val="285"/>
-        </w:trPr>
-        <w:tc>
-          <w:tcPr>
-            <w:tcW w:w="960" w:type="dxa"/>
-            <w:tcBorders>
-              <w:top w:val="nil"/>
-              <w:left w:val="nil"/>
-              <w:bottom w:val="nil"/>
-              <w:right w:val="nil"/>
-            </w:tcBorders>
-            <w:noWrap/>
-            <w:vAlign w:val="bottom"/>
-            <w:hideMark/>
-          </w:tcPr>
-          <w:p>
-            <w:pPr>
-              <w:spacing w:after="0" w:line="240" w:lineRule="auto"/>
-              <w:jc w:val="center"/>
-              <w:rPr>
-                <w:rFonts w:ascii="Calibri" w:eastAsia="Times New Roman" w:hAnsi="Calibri" w:cs="Calibri"/>
-                <w:color w:val="000000"/>
-              </w:rPr>
-            </w:pPr>
-            <w:r>
-              <w:rPr>
-                <w:rFonts w:ascii="Calibri" w:eastAsia="Times New Roman" w:hAnsi="Calibri" w:cs="Calibri"/>
-                <w:color w:val="000000"/>
-              </w:rPr>
-              <w:t>A</w:t>
-            </w:r>
-          </w:p>
-        </w:tc>
-        <w:tc>
-          <w:tcPr>
-            <w:tcW w:w="2100" w:type="dxa"/>
-            <w:tcBorders>
-              <w:top w:val="nil"/>
-              <w:left w:val="nil"/>
-              <w:bottom w:val="nil"/>
-              <w:right w:val="nil"/>
-            </w:tcBorders>
-            <w:noWrap/>
-            <w:vAlign w:val="bottom"/>
-            <w:hideMark/>
-          </w:tcPr>
-          <w:p>
-            <w:pPr>
-              <w:spacing w:after="0" w:line="240" w:lineRule="auto"/>
-              <w:jc w:val="center"/>
-              <w:rPr>
-                <w:rFonts w:ascii="Calibri" w:eastAsia="Times New Roman" w:hAnsi="Calibri" w:cs="Calibri"/>
-                <w:color w:val="000000"/>
-              </w:rPr>
-            </w:pPr>
-            <w:r>
-              <w:rPr>
-                <w:rFonts w:ascii="Calibri" w:eastAsia="Times New Roman" w:hAnsi="Calibri" w:cs="Calibri"/>
-                <w:color w:val="000000"/>
-              </w:rPr>
-              <w:t>B</w:t>
-            </w:r>
-          </w:p>
-        </w:tc>
-      </w:tr>
-      <w:tr>
-        <w:trPr>
-          <w:trHeight w:val="285"/>
-        </w:trPr>
-        <w:tc>
-          <w:tcPr>
-            <w:tcW w:w="960" w:type="dxa"/>
-            <w:tcBorders>
-              <w:top w:val="nil"/>
-              <w:left w:val="nil"/>
-              <w:bottom w:val="nil"/>
-              <w:right w:val="nil"/>
-            </w:tcBorders>
-            <w:noWrap/>
-            <w:vAlign w:val="bottom"/>
-            <w:hideMark/>
-          </w:tcPr>
-          <w:p>
-            <w:pPr>
-              <w:spacing w:after="0" w:line="240" w:lineRule="auto"/>
-              <w:jc w:val="right"/>
-              <w:rPr>
-                <w:rFonts w:ascii="Calibri" w:eastAsia="Times New Roman" w:hAnsi="Calibri" w:cs="Calibri"/>
-                <w:color w:val="000000"/>
-              </w:rPr>
-            </w:pPr>
-            <w:r>
-              <w:rPr>
-                <w:rFonts w:ascii="Calibri" w:eastAsia="Times New Roman" w:hAnsi="Calibri" w:cs="Calibri"/>
-                <w:color w:val="000000"/>
-              </w:rPr>
-              <w:t>20.4</w:t>
-            </w:r>
-          </w:p>
-        </w:tc>
-        <w:tc>
-          <w:tcPr>
-            <w:tcW w:w="2100" w:type="dxa"/>
-            <w:tcBorders>
-              <w:top w:val="nil"/>
-              <w:left w:val="nil"/>
-              <w:bottom w:val="nil"/>
-              <w:right w:val="nil"/>
-            </w:tcBorders>
-            <w:noWrap/>
-            <w:vAlign w:val="bottom"/>
-            <w:hideMark/>
-          </w:tcPr>
-          <w:p>
-            <w:pPr>
-              <w:spacing w:after="0" w:line="240" w:lineRule="auto"/>
-              <w:jc w:val="right"/>
-              <w:rPr>
-                <w:rFonts w:ascii="Calibri" w:eastAsia="Times New Roman" w:hAnsi="Calibri" w:cs="Calibri"/>
-                <w:color w:val="000000"/>
-              </w:rPr>
-            </w:pPr>
-            <w:r>
-              <w:rPr>
-                <w:rFonts w:ascii="Calibri" w:eastAsia="Times New Roman" w:hAnsi="Calibri" w:cs="Calibri"/>
-                <w:color w:val="000000"/>
-              </w:rPr>
-              <w:t>20.2</w:t>
-            </w:r>
-          </w:p>
-        </w:tc>
-      </w:tr>
-      <w:tr>
-        <w:trPr>
-          <w:trHeight w:val="285"/>
-        </w:trPr>
-        <w:tc>
-          <w:tcPr>
-            <w:tcW w:w="960" w:type="dxa"/>
-            <w:tcBorders>
-              <w:top w:val="nil"/>
-              <w:left w:val="nil"/>
-              <w:bottom w:val="nil"/>
-              <w:right w:val="nil"/>
-            </w:tcBorders>
-            <w:noWrap/>
-            <w:vAlign w:val="bottom"/>
-            <w:hideMark/>
-          </w:tcPr>
-          <w:p>
-            <w:pPr>
-              <w:spacing w:after="0" w:line="240" w:lineRule="auto"/>
-              <w:jc w:val="right"/>
-              <w:rPr>
-                <w:rFonts w:ascii="Calibri" w:eastAsia="Times New Roman" w:hAnsi="Calibri" w:cs="Calibri"/>
-                <w:color w:val="000000"/>
-              </w:rPr>
-            </w:pPr>
-            <w:r>
-              <w:rPr>
-                <w:rFonts w:ascii="Calibri" w:eastAsia="Times New Roman" w:hAnsi="Calibri" w:cs="Calibri"/>
-                <w:color w:val="000000"/>
-              </w:rPr>
-              <w:t>24.2</w:t>
-            </w:r>
-          </w:p>
-        </w:tc>
-        <w:tc>
-          <w:tcPr>
-            <w:tcW w:w="2100" w:type="dxa"/>
-            <w:tcBorders>
-              <w:top w:val="nil"/>
-              <w:left w:val="nil"/>
-              <w:bottom w:val="nil"/>
-              <w:right w:val="nil"/>
-            </w:tcBorders>
-            <w:noWrap/>
-            <w:vAlign w:val="bottom"/>
-            <w:hideMark/>
-          </w:tcPr>
-          <w:p>
-            <w:pPr>
-              <w:spacing w:after="0" w:line="240" w:lineRule="auto"/>
-              <w:jc w:val="right"/>
-              <w:rPr>
-                <w:rFonts w:ascii="Calibri" w:eastAsia="Times New Roman" w:hAnsi="Calibri" w:cs="Calibri"/>
-                <w:color w:val="000000"/>
-              </w:rPr>
-            </w:pPr>
-            <w:r>
-              <w:rPr>
-                <w:rFonts w:ascii="Calibri" w:eastAsia="Times New Roman" w:hAnsi="Calibri" w:cs="Calibri"/>
-                <w:color w:val="000000"/>
-              </w:rPr>
-              <w:t>16.9</w:t>
-            </w:r>
-          </w:p>
-        </w:tc>
-      </w:tr>
-      <w:tr>
-        <w:trPr>
-          <w:trHeight w:val="285"/>
-        </w:trPr>
-        <w:tc>
-          <w:tcPr>
-            <w:tcW w:w="960" w:type="dxa"/>
-            <w:tcBorders>
-              <w:top w:val="nil"/>
-              <w:left w:val="nil"/>
-              <w:bottom w:val="nil"/>
-              <w:right w:val="nil"/>
-            </w:tcBorders>
-            <w:noWrap/>
-            <w:vAlign w:val="bottom"/>
-            <w:hideMark/>
-          </w:tcPr>
-          <w:p>
-            <w:pPr>
-              <w:spacing w:after="0" w:line="240" w:lineRule="auto"/>
-              <w:jc w:val="right"/>
-              <w:rPr>
-                <w:rFonts w:ascii="Calibri" w:eastAsia="Times New Roman" w:hAnsi="Calibri" w:cs="Calibri"/>
-                <w:color w:val="000000"/>
-              </w:rPr>
-            </w:pPr>
-            <w:r>
-              <w:rPr>
-                <w:rFonts w:ascii="Calibri" w:eastAsia="Times New Roman" w:hAnsi="Calibri" w:cs="Calibri"/>
-                <w:color w:val="000000"/>
-              </w:rPr>
-              <w:t>15.4</w:t>
-            </w:r>
-          </w:p>
-        </w:tc>
-        <w:tc>
-          <w:tcPr>
-            <w:tcW w:w="2100" w:type="dxa"/>
-            <w:tcBorders>
-              <w:top w:val="nil"/>
-              <w:left w:val="nil"/>
-              <w:bottom w:val="nil"/>
-              <w:right w:val="nil"/>
-            </w:tcBorders>
-            <w:noWrap/>
-            <w:vAlign w:val="bottom"/>
-            <w:hideMark/>
-          </w:tcPr>
-          <w:p>
-            <w:pPr>
-              <w:spacing w:after="0" w:line="240" w:lineRule="auto"/>
-              <w:jc w:val="right"/>
-              <w:rPr>
-                <w:rFonts w:ascii="Calibri" w:eastAsia="Times New Roman" w:hAnsi="Calibri" w:cs="Calibri"/>
-                <w:color w:val="000000"/>
-              </w:rPr>
-            </w:pPr>
-            <w:r>
-              <w:rPr>
-                <w:rFonts w:ascii="Calibri" w:eastAsia="Times New Roman" w:hAnsi="Calibri" w:cs="Calibri"/>
-                <w:color w:val="000000"/>
-              </w:rPr>
-              <w:t>18.5</w:t>
-            </w:r>
-          </w:p>
-        </w:tc>
-      </w:tr>
-      <w:tr>
-        <w:trPr>
-          <w:trHeight w:val="285"/>
-        </w:trPr>
-        <w:tc>
-          <w:tcPr>
-            <w:tcW w:w="960" w:type="dxa"/>
-            <w:tcBorders>
-              <w:top w:val="nil"/>
-              <w:left w:val="nil"/>
-              <w:bottom w:val="nil"/>
-              <w:right w:val="nil"/>
-            </w:tcBorders>
-            <w:noWrap/>
-            <w:vAlign w:val="bottom"/>
-            <w:hideMark/>
-          </w:tcPr>
-          <w:p>
-            <w:pPr>
-              <w:spacing w:after="0" w:line="240" w:lineRule="auto"/>
-              <w:jc w:val="right"/>
-              <w:rPr>
-                <w:rFonts w:ascii="Calibri" w:eastAsia="Times New Roman" w:hAnsi="Calibri" w:cs="Calibri"/>
-                <w:color w:val="000000"/>
-              </w:rPr>
-            </w:pPr>
-            <w:r>
-              <w:rPr>
-                <w:rFonts w:ascii="Calibri" w:eastAsia="Times New Roman" w:hAnsi="Calibri" w:cs="Calibri"/>
-                <w:color w:val="000000"/>
-              </w:rPr>
-              <w:t>21.4</w:t>
-            </w:r>
-          </w:p>
-        </w:tc>
-        <w:tc>
-          <w:tcPr>
-            <w:tcW w:w="2100" w:type="dxa"/>
-            <w:tcBorders>
-              <w:top w:val="nil"/>
-              <w:left w:val="nil"/>
-              <w:bottom w:val="nil"/>
-              <w:right w:val="nil"/>
-            </w:tcBorders>
-            <w:noWrap/>
-            <w:vAlign w:val="bottom"/>
-            <w:hideMark/>
-          </w:tcPr>
-          <w:p>
-            <w:pPr>
-              <w:spacing w:after="0" w:line="240" w:lineRule="auto"/>
-              <w:jc w:val="right"/>
-              <w:rPr>
-                <w:rFonts w:ascii="Calibri" w:eastAsia="Times New Roman" w:hAnsi="Calibri" w:cs="Calibri"/>
-                <w:color w:val="000000"/>
-              </w:rPr>
-            </w:pPr>
-            <w:r>
-              <w:rPr>
-                <w:rFonts w:ascii="Calibri" w:eastAsia="Times New Roman" w:hAnsi="Calibri" w:cs="Calibri"/>
-                <w:color w:val="000000"/>
-              </w:rPr>
-              <w:t>17.3</w:t>
-            </w:r>
-          </w:p>
-        </w:tc>
-      </w:tr>
-      <w:tr>
-        <w:trPr>
-          <w:trHeight w:val="285"/>
-        </w:trPr>
-        <w:tc>
-          <w:tcPr>
-            <w:tcW w:w="960" w:type="dxa"/>
-            <w:tcBorders>
-              <w:top w:val="nil"/>
-              <w:left w:val="nil"/>
-              <w:bottom w:val="nil"/>
-              <w:right w:val="nil"/>
-            </w:tcBorders>
-            <w:noWrap/>
-            <w:vAlign w:val="bottom"/>
-            <w:hideMark/>
-          </w:tcPr>
-          <w:p>
-            <w:pPr>
-              <w:spacing w:after="0" w:line="240" w:lineRule="auto"/>
-              <w:jc w:val="right"/>
-              <w:rPr>
-                <w:rFonts w:ascii="Calibri" w:eastAsia="Times New Roman" w:hAnsi="Calibri" w:cs="Calibri"/>
-                <w:color w:val="000000"/>
-              </w:rPr>
-            </w:pPr>
-            <w:r>
-              <w:rPr>
-                <w:rFonts w:ascii="Calibri" w:eastAsia="Times New Roman" w:hAnsi="Calibri" w:cs="Calibri"/>
-                <w:color w:val="000000"/>
-              </w:rPr>
-              <w:t>20.2</w:t>
-            </w:r>
-          </w:p>
-        </w:tc>
-        <w:tc>
-          <w:tcPr>
-            <w:tcW w:w="2100" w:type="dxa"/>
-            <w:tcBorders>
-              <w:top w:val="nil"/>
-              <w:left w:val="nil"/>
-              <w:bottom w:val="nil"/>
-              <w:right w:val="nil"/>
-            </w:tcBorders>
-            <w:noWrap/>
-            <w:vAlign w:val="bottom"/>
-            <w:hideMark/>
-          </w:tcPr>
-          <w:p>
-            <w:pPr>
-              <w:spacing w:after="0" w:line="240" w:lineRule="auto"/>
-              <w:jc w:val="right"/>
-              <w:rPr>
-                <w:rFonts w:ascii="Calibri" w:eastAsia="Times New Roman" w:hAnsi="Calibri" w:cs="Calibri"/>
-                <w:color w:val="000000"/>
-              </w:rPr>
-            </w:pPr>
-            <w:r>
-              <w:rPr>
-                <w:rFonts w:ascii="Calibri" w:eastAsia="Times New Roman" w:hAnsi="Calibri" w:cs="Calibri"/>
-                <w:color w:val="000000"/>
-              </w:rPr>
-              <w:t>20.5</w:t>
-            </w:r>
-          </w:p>
-        </w:tc>
-      </w:tr>
-      <w:tr>
-        <w:trPr>
-          <w:trHeight w:val="285"/>
-        </w:trPr>
-        <w:tc>
-          <w:tcPr>
-            <w:tcW w:w="960" w:type="dxa"/>
-            <w:tcBorders>
-              <w:top w:val="nil"/>
-              <w:left w:val="nil"/>
-              <w:bottom w:val="nil"/>
-              <w:right w:val="nil"/>
-            </w:tcBorders>
-            <w:noWrap/>
-            <w:vAlign w:val="bottom"/>
-            <w:hideMark/>
-          </w:tcPr>
-          <w:p>
-            <w:pPr>
-              <w:spacing w:after="0" w:line="240" w:lineRule="auto"/>
-              <w:jc w:val="right"/>
-              <w:rPr>
-                <w:rFonts w:ascii="Calibri" w:eastAsia="Times New Roman" w:hAnsi="Calibri" w:cs="Calibri"/>
-                <w:color w:val="000000"/>
-              </w:rPr>
-            </w:pPr>
-            <w:r>
-              <w:rPr>
-                <w:rFonts w:ascii="Calibri" w:eastAsia="Times New Roman" w:hAnsi="Calibri" w:cs="Calibri"/>
-                <w:color w:val="000000"/>
-              </w:rPr>
-              <w:t>18.5</w:t>
-            </w:r>
-          </w:p>
-        </w:tc>
-        <w:tc>
-          <w:tcPr>
-            <w:tcW w:w="2100" w:type="dxa"/>
-            <w:tcBorders>
-              <w:top w:val="nil"/>
-              <w:left w:val="nil"/>
-              <w:bottom w:val="nil"/>
-              <w:right w:val="nil"/>
-            </w:tcBorders>
-            <w:noWrap/>
-            <w:vAlign w:val="bottom"/>
-            <w:hideMark/>
-          </w:tcPr>
-          <w:p>
-            <w:pPr>
-              <w:spacing w:after="0" w:line="240" w:lineRule="auto"/>
-              <w:jc w:val="right"/>
-              <w:rPr>
-                <w:rFonts w:ascii="Calibri" w:eastAsia="Times New Roman" w:hAnsi="Calibri" w:cs="Calibri"/>
-                <w:color w:val="000000"/>
-              </w:rPr>
-            </w:pPr>
-          </w:p>
-        </w:tc>
-      </w:tr>
-      <w:tr>
-        <w:trPr>
-          <w:trHeight w:val="285"/>
-        </w:trPr>
-        <w:tc>
-          <w:tcPr>
-            <w:tcW w:w="960" w:type="dxa"/>
-            <w:tcBorders>
-              <w:top w:val="nil"/>
-              <w:left w:val="nil"/>
-              <w:bottom w:val="nil"/>
-              <w:right w:val="nil"/>
-            </w:tcBorders>
-            <w:noWrap/>
-            <w:vAlign w:val="bottom"/>
-            <w:hideMark/>
-          </w:tcPr>
-          <w:p>
-            <w:pPr>
-              <w:spacing w:after="0" w:line="240" w:lineRule="auto"/>
-              <w:jc w:val="right"/>
-              <w:rPr>
-                <w:rFonts w:ascii="Calibri" w:eastAsia="Times New Roman" w:hAnsi="Calibri" w:cs="Calibri"/>
-                <w:color w:val="000000"/>
-              </w:rPr>
-            </w:pPr>
-            <w:r>
-              <w:rPr>
-                <w:rFonts w:ascii="Calibri" w:eastAsia="Times New Roman" w:hAnsi="Calibri" w:cs="Calibri"/>
-                <w:color w:val="000000"/>
-              </w:rPr>
-              <w:t>21.5</w:t>
-            </w:r>
-          </w:p>
-        </w:tc>
-        <w:tc>
-          <w:tcPr>
-            <w:tcW w:w="2100" w:type="dxa"/>
-            <w:tcBorders>
-              <w:top w:val="nil"/>
-              <w:left w:val="nil"/>
-              <w:bottom w:val="nil"/>
-              <w:right w:val="nil"/>
-            </w:tcBorders>
-            <w:noWrap/>
-            <w:vAlign w:val="bottom"/>
-            <w:hideMark/>
-          </w:tcPr>
-          <w:p>
-            <w:pPr>
-              <w:spacing w:after="0" w:line="240" w:lineRule="auto"/>
-              <w:jc w:val="right"/>
-              <w:rPr>
-                <w:rFonts w:ascii="Calibri" w:eastAsia="Times New Roman" w:hAnsi="Calibri" w:cs="Calibri"/>
-                <w:color w:val="000000"/>
-              </w:rPr>
-            </w:pPr>
-          </w:p>
-        </w:tc>
-      </w:tr>
-    </w:tbl>
-    <w:p>
-      <w:pPr>
-        <w:pStyle w:val="ListBullet"/>
-        <w:numPr>
-          <w:ilvl w:val="0"/>
-          <w:numId w:val="0"/>
-        </w:numPr>
-      </w:pPr>
+        <w:rPr>
+          <w:b/>
+        </w:rPr>
+        <w:t>repeated measures design</w:t>
+      </w:r>
+      <w:r>
+        <w:t xml:space="preserve"> where each subject gets both treatments </w:t>
+      </w:r>
+      <w:r>
+        <w:t>(2 phones w/ different keyboard configurations)</w:t>
+      </w:r>
     </w:p>
     <w:p>
       <w:pPr>
@@ -2055,8 +1621,579 @@
         <w:ind w:left="720"/>
       </w:pPr>
       <w:r>
-        <w:t>Use Cohen’s d to measure the effect size between the two times.</w:t>
-      </w:r>
+        <w:t>Interested in effects of keyboard configs on text msg errors</w:t>
+      </w:r>
+      <w:r>
+        <w:t xml:space="preserve"> </w:t>
+      </w:r>
+    </w:p>
+    <w:p>
+      <w:pPr>
+        <w:pStyle w:val="ListBullet"/>
+        <w:tabs>
+          <w:tab w:val="clear" w:pos="360"/>
+          <w:tab w:val="num" w:pos="720"/>
+        </w:tabs>
+        <w:ind w:left="720"/>
+      </w:pPr>
+      <w:r>
+        <w:t xml:space="preserve">25 </w:t>
+      </w:r>
+      <w:r>
+        <w:t>people use each keyboard and created 20-word txt w/in 30 seconds and we recorded each error for each person for each keyboard, with each person randomly assigned to which keyboard they used 1</w:t>
+      </w:r>
+      <w:r>
+        <w:rPr>
+          <w:vertAlign w:val="superscript"/>
+        </w:rPr>
+        <w:t>st</w:t>
+      </w:r>
+      <w:r>
+        <w:t xml:space="preserve"> </w:t>
+      </w:r>
+    </w:p>
+    <w:p>
+      <w:pPr>
+        <w:pStyle w:val="ListBullet"/>
+        <w:tabs>
+          <w:tab w:val="clear" w:pos="360"/>
+          <w:tab w:val="num" w:pos="720"/>
+        </w:tabs>
+        <w:ind w:left="720"/>
+      </w:pPr>
+      <w:r>
+        <w:t>2 different populations and their samples (# of errors made)</w:t>
+      </w:r>
+      <w:r>
+        <w:t xml:space="preserve">  </w:t>
+      </w:r>
+      <w:r>
+        <w:t xml:space="preserve"> </w:t>
+      </w:r>
+    </w:p>
+    <w:p>
+      <w:pPr>
+        <w:pStyle w:val="ListBullet"/>
+      </w:pPr>
+      <w:r>
+        <w:t>Types of 2 sample t-tests</w:t>
+      </w:r>
+    </w:p>
+    <w:p>
+      <w:pPr>
+        <w:pStyle w:val="ListBullet"/>
+        <w:tabs>
+          <w:tab w:val="clear" w:pos="360"/>
+          <w:tab w:val="num" w:pos="720"/>
+        </w:tabs>
+        <w:ind w:left="720"/>
+      </w:pPr>
+      <w:r>
+        <w:rPr>
+          <w:b/>
+        </w:rPr>
+        <w:t>repeated measures design</w:t>
+      </w:r>
+      <w:r>
+        <w:t xml:space="preserve"> </w:t>
+      </w:r>
+      <w:r>
+        <w:sym w:font="Wingdings" w:char="F0E0"/>
+      </w:r>
+      <w:r>
+        <w:t xml:space="preserve"> NULL =</w:t>
+      </w:r>
+      <w:r>
+        <w:t xml:space="preserve"> the 2 populations/population means are the same</w:t>
+      </w:r>
+      <w:r>
+        <w:t xml:space="preserve"> </w:t>
+      </w:r>
+    </w:p>
+    <w:p>
+      <w:pPr>
+        <w:pStyle w:val="ListBullet"/>
+        <w:tabs>
+          <w:tab w:val="clear" w:pos="360"/>
+          <w:tab w:val="num" w:pos="1080"/>
+        </w:tabs>
+        <w:ind w:left="1080"/>
+      </w:pPr>
+      <w:r>
+        <w:t>h(0) = mu(1) – mu(2)</w:t>
+      </w:r>
+    </w:p>
+    <w:p>
+      <w:pPr>
+        <w:pStyle w:val="ListBullet"/>
+        <w:tabs>
+          <w:tab w:val="clear" w:pos="360"/>
+          <w:tab w:val="num" w:pos="720"/>
+        </w:tabs>
+        <w:ind w:left="720"/>
+      </w:pPr>
+      <w:r>
+        <w:rPr>
+          <w:b/>
+        </w:rPr>
+        <w:t xml:space="preserve">longitudinal </w:t>
+      </w:r>
+      <w:r>
+        <w:sym w:font="Wingdings" w:char="F0E0"/>
+      </w:r>
+      <w:r>
+        <w:t xml:space="preserve"> measure variable for a subject at 1 time and measure same variable for same subject at </w:t>
+      </w:r>
+      <w:r>
+        <w:t xml:space="preserve">later </w:t>
+      </w:r>
+      <w:r>
+        <w:t>time</w:t>
+      </w:r>
+      <w:r>
+        <w:t xml:space="preserve"> and check for sig differences</w:t>
+      </w:r>
+    </w:p>
+    <w:p>
+      <w:pPr>
+        <w:pStyle w:val="ListBullet"/>
+        <w:tabs>
+          <w:tab w:val="clear" w:pos="360"/>
+          <w:tab w:val="num" w:pos="1080"/>
+        </w:tabs>
+        <w:ind w:left="1080"/>
+      </w:pPr>
+      <w:r>
+        <w:t>h(0) = mu(early) = mu(later)</w:t>
+      </w:r>
+    </w:p>
+    <w:p>
+      <w:pPr>
+        <w:pStyle w:val="ListBullet"/>
+        <w:tabs>
+          <w:tab w:val="clear" w:pos="360"/>
+          <w:tab w:val="num" w:pos="720"/>
+        </w:tabs>
+        <w:ind w:left="720"/>
+      </w:pPr>
+      <w:r>
+        <w:rPr>
+          <w:b/>
+        </w:rPr>
+        <w:t>pre-test/post-test</w:t>
+      </w:r>
+      <w:r>
+        <w:t xml:space="preserve"> </w:t>
+      </w:r>
+      <w:r>
+        <w:sym w:font="Wingdings" w:char="F0E0"/>
+      </w:r>
+      <w:r>
+        <w:t xml:space="preserve"> measure same variable for same subject </w:t>
+      </w:r>
+      <w:r>
+        <w:t>before</w:t>
+      </w:r>
+      <w:r>
+        <w:t xml:space="preserve"> and</w:t>
+      </w:r>
+      <w:r>
+        <w:t xml:space="preserve"> after</w:t>
+      </w:r>
+      <w:r>
+        <w:t xml:space="preserve"> some intervention</w:t>
+      </w:r>
+      <w:r>
+        <w:t xml:space="preserve"> to check for significant effect from the treatment</w:t>
+      </w:r>
+    </w:p>
+    <w:p>
+      <w:pPr>
+        <w:pStyle w:val="ListBullet"/>
+        <w:tabs>
+          <w:tab w:val="clear" w:pos="360"/>
+          <w:tab w:val="num" w:pos="1080"/>
+        </w:tabs>
+        <w:ind w:left="1080"/>
+      </w:pPr>
+      <w:r>
+        <w:rPr>
+          <w:b/>
+        </w:rPr>
+        <w:t xml:space="preserve">h(0) = </w:t>
+      </w:r>
+      <w:r>
+        <w:t>mu (pre) = mu(post)</w:t>
+      </w:r>
+    </w:p>
+    <w:p>
+      <w:pPr>
+        <w:pStyle w:val="ListBullet"/>
+        <w:tabs>
+          <w:tab w:val="clear" w:pos="360"/>
+          <w:tab w:val="num" w:pos="720"/>
+        </w:tabs>
+        <w:ind w:left="720"/>
+      </w:pPr>
+      <w:r>
+        <w:t xml:space="preserve">Ex: </w:t>
+      </w:r>
+      <w:r>
+        <w:t>Researchers</w:t>
+      </w:r>
+      <w:r>
+        <w:t xml:space="preserve"> took random sample of 1</w:t>
+      </w:r>
+      <w:r>
+        <w:t>k</w:t>
+      </w:r>
+      <w:r>
+        <w:t xml:space="preserve"> </w:t>
+      </w:r>
+      <w:r>
+        <w:t>4</w:t>
+      </w:r>
+      <w:r>
+        <w:t xml:space="preserve">-year olds in the US </w:t>
+      </w:r>
+      <w:r>
+        <w:t>+ had them say a few sentences</w:t>
+      </w:r>
+    </w:p>
+    <w:p>
+      <w:pPr>
+        <w:pStyle w:val="ListBullet"/>
+        <w:tabs>
+          <w:tab w:val="clear" w:pos="360"/>
+          <w:tab w:val="num" w:pos="1080"/>
+        </w:tabs>
+        <w:ind w:left="1080"/>
+      </w:pPr>
+      <w:r>
+        <w:t>On average, the 4-year olds said 3 words per sentence w/ SD = 1.2. 4 years later, researchers repeated this w/ the same kids to get a 12 words/sentence average w/ SD = 2.7</w:t>
+      </w:r>
+    </w:p>
+    <w:p>
+      <w:pPr>
+        <w:pStyle w:val="ListBullet"/>
+        <w:tabs>
+          <w:tab w:val="clear" w:pos="360"/>
+          <w:tab w:val="num" w:pos="1080"/>
+        </w:tabs>
+        <w:ind w:left="1080"/>
+      </w:pPr>
+      <w:r>
+        <w:t>This is both a longitudinal AND dependent-samples t-test (same sample subjects takes the same test twice)</w:t>
+      </w:r>
+    </w:p>
+    <w:p>
+      <w:pPr>
+        <w:pStyle w:val="ListBullet"/>
+        <w:tabs>
+          <w:tab w:val="clear" w:pos="360"/>
+          <w:tab w:val="num" w:pos="1080"/>
+        </w:tabs>
+        <w:ind w:left="1080"/>
+      </w:pPr>
+      <w:r>
+        <w:t xml:space="preserve">IV </w:t>
+      </w:r>
+      <w:r>
+        <w:t>= Age, DV = average# of words/sentence</w:t>
+      </w:r>
+    </w:p>
+    <w:p>
+      <w:pPr>
+        <w:pStyle w:val="ListBullet"/>
+        <w:tabs>
+          <w:tab w:val="clear" w:pos="360"/>
+          <w:tab w:val="num" w:pos="1080"/>
+        </w:tabs>
+        <w:ind w:left="1080"/>
+      </w:pPr>
+      <w:r>
+        <w:t>H(0) = Kid’s vocabs does not change from age 4 to age 8</w:t>
+      </w:r>
+      <w:r>
+        <w:t xml:space="preserve"> </w:t>
+      </w:r>
+      <w:r>
+        <w:sym w:font="Wingdings" w:char="F0E0"/>
+      </w:r>
+      <w:r>
+        <w:t xml:space="preserve"> mu(2) – mu(1) = 0</w:t>
+      </w:r>
+    </w:p>
+    <w:p>
+      <w:pPr>
+        <w:pStyle w:val="ListBullet"/>
+        <w:tabs>
+          <w:tab w:val="clear" w:pos="360"/>
+          <w:tab w:val="num" w:pos="1080"/>
+        </w:tabs>
+        <w:ind w:left="1080"/>
+      </w:pPr>
+      <w:r>
+        <w:t>H(A) = Kid’s vocabs increase from age 4 to age 8</w:t>
+      </w:r>
+      <w:r>
+        <w:t xml:space="preserve"> </w:t>
+      </w:r>
+      <w:r>
+        <w:sym w:font="Wingdings" w:char="F0E0"/>
+      </w:r>
+      <w:r>
+        <w:t xml:space="preserve"> mu(2) – mu(1) &gt; 0</w:t>
+      </w:r>
+    </w:p>
+    <w:p>
+      <w:pPr>
+        <w:pStyle w:val="ListBullet"/>
+        <w:tabs>
+          <w:tab w:val="clear" w:pos="360"/>
+          <w:tab w:val="num" w:pos="1080"/>
+        </w:tabs>
+        <w:ind w:left="1080"/>
+      </w:pPr>
+      <w:r>
+        <w:t>Use a 1-tailed t-test</w:t>
+      </w:r>
+      <w:r>
+        <w:t xml:space="preserve"> (only care about improving)</w:t>
+      </w:r>
+    </w:p>
+    <w:p>
+      <w:pPr>
+        <w:pStyle w:val="ListBullet"/>
+        <w:tabs>
+          <w:tab w:val="clear" w:pos="360"/>
+          <w:tab w:val="num" w:pos="1080"/>
+        </w:tabs>
+        <w:ind w:left="1080"/>
+      </w:pPr>
+      <w:r>
+        <w:t xml:space="preserve">T-critical values w/ alpha 0.05 + </w:t>
+      </w:r>
+      <w:proofErr w:type="spellStart"/>
+      <w:r>
+        <w:t>dF</w:t>
+      </w:r>
+      <w:proofErr w:type="spellEnd"/>
+      <w:r>
+        <w:t xml:space="preserve"> = 999 </w:t>
+      </w:r>
+      <w:r>
+        <w:sym w:font="Wingdings" w:char="F0E0"/>
+      </w:r>
+      <w:r>
+        <w:t xml:space="preserve"> </w:t>
+      </w:r>
+      <w:r>
+        <w:rPr>
+          <w:b/>
+        </w:rPr>
+        <w:t>1.646</w:t>
+      </w:r>
+    </w:p>
+    <w:p>
+      <w:pPr>
+        <w:pStyle w:val="ListBullet"/>
+        <w:tabs>
+          <w:tab w:val="clear" w:pos="360"/>
+          <w:tab w:val="num" w:pos="1080"/>
+        </w:tabs>
+        <w:ind w:left="1080"/>
+      </w:pPr>
+      <w:r>
+        <w:t xml:space="preserve">Mean of </w:t>
+      </w:r>
+      <w:proofErr w:type="spellStart"/>
+      <w:r>
+        <w:t>differnces</w:t>
+      </w:r>
+      <w:proofErr w:type="spellEnd"/>
+      <w:r>
+        <w:t xml:space="preserve"> </w:t>
+      </w:r>
+      <w:r>
+        <w:sym w:font="Wingdings" w:char="F0E0"/>
+      </w:r>
+      <w:r>
+        <w:t xml:space="preserve"> mu(d) = mu(2) – mu(1) = 12 – 3 = </w:t>
+      </w:r>
+      <w:r>
+        <w:rPr>
+          <w:b/>
+        </w:rPr>
+        <w:t>9</w:t>
+      </w:r>
+    </w:p>
+    <w:p>
+      <w:pPr>
+        <w:pStyle w:val="ListBullet"/>
+        <w:tabs>
+          <w:tab w:val="clear" w:pos="360"/>
+          <w:tab w:val="num" w:pos="1080"/>
+        </w:tabs>
+        <w:ind w:left="1080"/>
+        <w:rPr>
+          <w:rFonts w:ascii="Calibri" w:eastAsia="Times New Roman" w:hAnsi="Calibri" w:cs="Times New Roman"/>
+          <w:color w:val="000000"/>
+        </w:rPr>
+      </w:pPr>
+      <w:r>
+        <w:t xml:space="preserve">SD of differences </w:t>
+      </w:r>
+      <w:r>
+        <w:sym w:font="Wingdings" w:char="F0E0"/>
+      </w:r>
+      <w:r>
+        <w:t xml:space="preserve"> </w:t>
+      </w:r>
+      <w:proofErr w:type="spellStart"/>
+      <w:r>
+        <w:t>Sqrt</w:t>
+      </w:r>
+      <w:proofErr w:type="spellEnd"/>
+      <w:r>
+        <w:t xml:space="preserve">(s(2)^2 + s(1)^2) </w:t>
+      </w:r>
+      <w:r>
+        <w:sym w:font="Wingdings" w:char="F0E0"/>
+      </w:r>
+      <w:r>
+        <w:t xml:space="preserve"> </w:t>
+      </w:r>
+      <w:proofErr w:type="spellStart"/>
+      <w:r>
+        <w:t>Sqrt</w:t>
+      </w:r>
+      <w:proofErr w:type="spellEnd"/>
+      <w:r>
+        <w:t xml:space="preserve">(2.7^2 + 1.2^2) = </w:t>
+      </w:r>
+      <w:r>
+        <w:rPr>
+          <w:rFonts w:ascii="Calibri" w:eastAsia="Times New Roman" w:hAnsi="Calibri" w:cs="Times New Roman"/>
+          <w:b/>
+          <w:color w:val="000000"/>
+        </w:rPr>
+        <w:t>2.954657</w:t>
+      </w:r>
+    </w:p>
+    <w:p>
+      <w:pPr>
+        <w:pStyle w:val="ListBullet"/>
+        <w:tabs>
+          <w:tab w:val="clear" w:pos="360"/>
+          <w:tab w:val="num" w:pos="1080"/>
+        </w:tabs>
+        <w:ind w:left="1080"/>
+      </w:pPr>
+      <w:r>
+        <w:t xml:space="preserve">t </w:t>
+      </w:r>
+      <w:r>
+        <w:sym w:font="Wingdings" w:char="F0E0"/>
+      </w:r>
+      <w:r>
+        <w:t xml:space="preserve"> [ mu(d) – 0 ] / [ s(d) / </w:t>
+      </w:r>
+      <w:proofErr w:type="spellStart"/>
+      <w:r>
+        <w:t>sqrt</w:t>
+      </w:r>
+      <w:proofErr w:type="spellEnd"/>
+      <w:r>
+        <w:t xml:space="preserve">(n) ] </w:t>
+      </w:r>
+      <w:r>
+        <w:sym w:font="Wingdings" w:char="F0E0"/>
+      </w:r>
+      <w:r>
+        <w:rPr>
+          <w:b/>
+        </w:rPr>
+        <w:t xml:space="preserve"> 96.32419486</w:t>
+      </w:r>
+    </w:p>
+    <w:p>
+      <w:pPr>
+        <w:pStyle w:val="ListBullet"/>
+        <w:tabs>
+          <w:tab w:val="clear" w:pos="360"/>
+          <w:tab w:val="num" w:pos="1080"/>
+        </w:tabs>
+        <w:ind w:left="1080"/>
+        <w:rPr>
+          <w:b/>
+        </w:rPr>
+      </w:pPr>
+      <w:r>
+        <w:rPr>
+          <w:b/>
+        </w:rPr>
+        <w:t>t much higher than t-</w:t>
+      </w:r>
+      <w:proofErr w:type="spellStart"/>
+      <w:r>
+        <w:rPr>
+          <w:b/>
+        </w:rPr>
+        <w:t>crit</w:t>
+      </w:r>
+      <w:proofErr w:type="spellEnd"/>
+      <w:r>
+        <w:rPr>
+          <w:b/>
+        </w:rPr>
+        <w:t xml:space="preserve"> </w:t>
+      </w:r>
+      <w:r>
+        <w:rPr>
+          <w:b/>
+        </w:rPr>
+        <w:sym w:font="Wingdings" w:char="F0E0"/>
+      </w:r>
+      <w:r>
+        <w:rPr>
+          <w:b/>
+        </w:rPr>
+        <w:t xml:space="preserve"> reject null </w:t>
+      </w:r>
+      <w:r>
+        <w:rPr>
+          <w:b/>
+        </w:rPr>
+        <w:sym w:font="Wingdings" w:char="F0E0"/>
+      </w:r>
+      <w:r>
+        <w:rPr>
+          <w:b/>
+        </w:rPr>
+        <w:t xml:space="preserve"> new mean definitely not due to chance</w:t>
+      </w:r>
+    </w:p>
+    <w:p>
+      <w:pPr>
+        <w:pStyle w:val="ListBullet"/>
+        <w:tabs>
+          <w:tab w:val="clear" w:pos="360"/>
+          <w:tab w:val="num" w:pos="1080"/>
+        </w:tabs>
+        <w:ind w:left="1080"/>
+        <w:rPr>
+          <w:b/>
+        </w:rPr>
+      </w:pPr>
+      <w:r>
+        <w:rPr>
+          <w:b/>
+        </w:rPr>
+        <w:t>Age significantly improves vocab</w:t>
+      </w:r>
+      <w:bookmarkStart w:id="1" w:name="_GoBack"/>
+      <w:bookmarkEnd w:id="1"/>
     </w:p>
     <w:sectPr>
       <w:pgSz w:w="12240" w:h="15840"/>
@@ -2069,7 +2206,7 @@
 </file>
 
 <file path=word/numbering.xml><?xml version="1.0" encoding="utf-8"?>
-<w:numbering xmlns:wpc="http://schemas.microsoft.com/office/word/2010/wordprocessingCanvas" xmlns:cx="http://schemas.microsoft.com/office/drawing/2014/chartex" xmlns:cx1="http://schemas.microsoft.com/office/drawing/2015/9/8/chartex" xmlns:cx2="http://schemas.microsoft.com/office/drawing/2015/10/21/chartex" xmlns:cx3="http://schemas.microsoft.com/office/drawing/2016/5/9/chartex" xmlns:cx4="http://schemas.microsoft.com/office/drawing/2016/5/10/chartex" xmlns:cx5="http://schemas.microsoft.com/office/drawing/2016/5/11/chartex" xmlns:cx6="http://schemas.microsoft.com/office/drawing/2016/5/12/chartex" xmlns:cx7="http://schemas.microsoft.com/office/drawing/2016/5/13/chartex" xmlns:cx8="http://schemas.microsoft.com/office/drawing/2016/5/14/chartex" xmlns:mc="http://schemas.openxmlformats.org/markup-compatibility/2006" xmlns:aink="http://schemas.microsoft.com/office/drawing/2016/ink" xmlns:am3d="http://schemas.microsoft.com/office/drawing/2017/model3d" xmlns:o="urn:schemas-microsoft-com:office:office" xmlns:r="http://schemas.openxmlformats.org/officeDocument/2006/relationships" xmlns:m="http://schemas.openxmlformats.org/officeDocument/2006/math" xmlns:v="urn:schemas-microsoft-com:vml" xmlns:wp14="http://schemas.microsoft.com/office/word/2010/wordprocessingDrawing" xmlns:wp="http://schemas.openxmlformats.org/drawingml/2006/wordprocessingDrawing" xmlns:w10="urn:schemas-microsoft-com:office:word" xmlns:w="http://schemas.openxmlformats.org/wordprocessingml/2006/main" xmlns:w14="http://schemas.microsoft.com/office/word/2010/wordml" xmlns:w15="http://schemas.microsoft.com/office/word/2012/wordml" xmlns:w16se="http://schemas.microsoft.com/office/word/2015/wordml/symex" xmlns:wpg="http://schemas.microsoft.com/office/word/2010/wordprocessingGroup" xmlns:wpi="http://schemas.microsoft.com/office/word/2010/wordprocessingInk" xmlns:wne="http://schemas.microsoft.com/office/word/2006/wordml" xmlns:wps="http://schemas.microsoft.com/office/word/2010/wordprocessingShape" mc:Ignorable="w14 w15 w16se wp14">
+<w:numbering xmlns:wpc="http://schemas.microsoft.com/office/word/2010/wordprocessingCanvas" xmlns:mc="http://schemas.openxmlformats.org/markup-compatibility/2006" xmlns:o="urn:schemas-microsoft-com:office:office" xmlns:r="http://schemas.openxmlformats.org/officeDocument/2006/relationships" xmlns:m="http://schemas.openxmlformats.org/officeDocument/2006/math" xmlns:v="urn:schemas-microsoft-com:vml" xmlns:wp14="http://schemas.microsoft.com/office/word/2010/wordprocessingDrawing" xmlns:wp="http://schemas.openxmlformats.org/drawingml/2006/wordprocessingDrawing" xmlns:w10="urn:schemas-microsoft-com:office:word" xmlns:w="http://schemas.openxmlformats.org/wordprocessingml/2006/main" xmlns:w14="http://schemas.microsoft.com/office/word/2010/wordml" xmlns:w15="http://schemas.microsoft.com/office/word/2012/wordml" xmlns:wpg="http://schemas.microsoft.com/office/word/2010/wordprocessingGroup" xmlns:wpi="http://schemas.microsoft.com/office/word/2010/wordprocessingInk" xmlns:wne="http://schemas.microsoft.com/office/word/2006/wordml" xmlns:wps="http://schemas.microsoft.com/office/word/2010/wordprocessingShape" mc:Ignorable="w14 w15 wp14">
   <w:abstractNum w:abstractNumId="0" w15:restartNumberingAfterBreak="0">
     <w:nsid w:val="FFFFFF89"/>
     <w:multiLevelType w:val="singleLevel"/>
@@ -2190,7 +2327,7 @@
 </file>
 
 <file path=word/styles.xml><?xml version="1.0" encoding="utf-8"?>
-<w:styles xmlns:mc="http://schemas.openxmlformats.org/markup-compatibility/2006" xmlns:r="http://schemas.openxmlformats.org/officeDocument/2006/relationships" xmlns:w="http://schemas.openxmlformats.org/wordprocessingml/2006/main" xmlns:w14="http://schemas.microsoft.com/office/word/2010/wordml" xmlns:w15="http://schemas.microsoft.com/office/word/2012/wordml" xmlns:w16se="http://schemas.microsoft.com/office/word/2015/wordml/symex" mc:Ignorable="w14 w15 w16se">
+<w:styles xmlns:mc="http://schemas.openxmlformats.org/markup-compatibility/2006" xmlns:r="http://schemas.openxmlformats.org/officeDocument/2006/relationships" xmlns:w="http://schemas.openxmlformats.org/wordprocessingml/2006/main" xmlns:w14="http://schemas.microsoft.com/office/word/2010/wordml" xmlns:w15="http://schemas.microsoft.com/office/word/2012/wordml" mc:Ignorable="w14 w15">
   <w:docDefaults>
     <w:rPrDefault>
       <w:rPr>
@@ -2206,7 +2343,7 @@
       </w:pPr>
     </w:pPrDefault>
   </w:docDefaults>
-  <w:latentStyles w:defLockedState="0" w:defUIPriority="99" w:defSemiHidden="0" w:defUnhideWhenUsed="0" w:defQFormat="0" w:count="375">
+  <w:latentStyles w:defLockedState="0" w:defUIPriority="99" w:defSemiHidden="0" w:defUnhideWhenUsed="0" w:defQFormat="0" w:count="371">
     <w:lsdException w:name="Normal" w:uiPriority="0" w:qFormat="1"/>
     <w:lsdException w:name="heading 1" w:uiPriority="9" w:qFormat="1"/>
     <w:lsdException w:name="heading 2" w:semiHidden="1" w:uiPriority="9" w:unhideWhenUsed="1" w:qFormat="1"/>
@@ -2578,10 +2715,6 @@
     <w:lsdException w:name="List Table 5 Dark Accent 6" w:uiPriority="50"/>
     <w:lsdException w:name="List Table 6 Colorful Accent 6" w:uiPriority="51"/>
     <w:lsdException w:name="List Table 7 Colorful Accent 6" w:uiPriority="52"/>
-    <w:lsdException w:name="Mention" w:semiHidden="1" w:unhideWhenUsed="1"/>
-    <w:lsdException w:name="Smart Hyperlink" w:semiHidden="1" w:unhideWhenUsed="1"/>
-    <w:lsdException w:name="Hashtag" w:semiHidden="1" w:unhideWhenUsed="1"/>
-    <w:lsdException w:name="Unresolved Mention" w:semiHidden="1" w:unhideWhenUsed="1"/>
   </w:latentStyles>
   <w:style w:type="paragraph" w:default="1" w:styleId="Normal">
     <w:name w:val="Normal"/>

</xml_diff>

<commit_message>
Start HackerRack Python, work more through Udacity Inferential Stats, work more through Udemy SQL
</commit_message>
<xml_diff>
--- a/Stats/Udacity/DataAnalystNanoDegree/IntroToInferentialStats/Lesson4_t_Test_pt1.docx
+++ b/Stats/Udacity/DataAnalystNanoDegree/IntroToInferentialStats/Lesson4_t_Test_pt1.docx
@@ -2007,11 +2007,11 @@
       <w:r>
         <w:t xml:space="preserve">Mean of </w:t>
       </w:r>
-      <w:proofErr w:type="spellStart"/>
-      <w:r>
-        <w:t>differnces</w:t>
-      </w:r>
-      <w:proofErr w:type="spellEnd"/>
+      <w:r>
+        <w:t>differences</w:t>
+      </w:r>
+      <w:bookmarkStart w:id="1" w:name="_GoBack"/>
+      <w:bookmarkEnd w:id="1"/>
       <w:r>
         <w:t xml:space="preserve"> </w:t>
       </w:r>
@@ -2192,8 +2192,6 @@
         </w:rPr>
         <w:t>Age significantly improves vocab</w:t>
       </w:r>
-      <w:bookmarkStart w:id="1" w:name="_GoBack"/>
-      <w:bookmarkEnd w:id="1"/>
     </w:p>
     <w:sectPr>
       <w:pgSz w:w="12240" w:h="15840"/>

</xml_diff>